<commit_message>
Added in individual breifs
</commit_message>
<xml_diff>
--- a/GAM330/1/Individual/2019-20-gam330-assignment-1-individual-brief.docx
+++ b/GAM330/1/Individual/2019-20-gam330-assignment-1-individual-brief.docx
@@ -440,7 +440,7 @@
                   <v:path o:extrusionok="f" gradientshapeok="t" o:connecttype="rect"/>
                   <o:lock v:ext="edit" aspectratio="t"/>
                 </v:shapetype>
-                <v:shape id="_x0000_i1027" type="#_x0000_t75" alt="/var/folders/v7/bjz4cys124x93w_t3bjp7dgw0000gn/T/com.microsoft.Word/Content.MSO/D92F0A39.tmp" style="width:172.45pt;height:145.65pt;mso-width-percent:0;mso-height-percent:0;mso-width-percent:0;mso-height-percent:0">
+                <v:shape id="_x0000_i1025" type="#_x0000_t75" alt="/var/folders/v7/bjz4cys124x93w_t3bjp7dgw0000gn/T/com.microsoft.Word/Content.MSO/D92F0A39.tmp" style="width:172.5pt;height:145.5pt;mso-width-percent:0;mso-height-percent:0;mso-width-percent:0;mso-height-percent:0">
                   <v:imagedata r:id="rId9" o:title="D92F0A39"/>
                 </v:shape>
               </w:pict>
@@ -657,6 +657,42 @@
               <w:rPr>
                 <w:noProof/>
               </w:rPr>
+              <w:instrText xml:space="preserve"> INCLUDEPICTURE  "https://encrypted-tbn0.gstatic.com/images?q=tbn:ANd9GcS0oMo50big2O6ysQEyySaF8tdBSWrkMra-tJZGpBOlotmqtKApng" \* MERGEFORMATINET </w:instrText>
+            </w:r>
+            <w:r>
+              <w:rPr>
+                <w:noProof/>
+              </w:rPr>
+              <w:fldChar w:fldCharType="separate"/>
+            </w:r>
+            <w:r>
+              <w:rPr>
+                <w:noProof/>
+              </w:rPr>
+              <w:fldChar w:fldCharType="begin"/>
+            </w:r>
+            <w:r>
+              <w:rPr>
+                <w:noProof/>
+              </w:rPr>
+              <w:instrText xml:space="preserve"> INCLUDEPICTURE  "https://encrypted-tbn0.gstatic.com/images?q=tbn:ANd9GcS0oMo50big2O6ysQEyySaF8tdBSWrkMra-tJZGpBOlotmqtKApng" \* MERGEFORMATINET </w:instrText>
+            </w:r>
+            <w:r>
+              <w:rPr>
+                <w:noProof/>
+              </w:rPr>
+              <w:fldChar w:fldCharType="separate"/>
+            </w:r>
+            <w:r>
+              <w:rPr>
+                <w:noProof/>
+              </w:rPr>
+              <w:fldChar w:fldCharType="begin"/>
+            </w:r>
+            <w:r>
+              <w:rPr>
+                <w:noProof/>
+              </w:rPr>
               <w:instrText xml:space="preserve"> </w:instrText>
             </w:r>
             <w:r>
@@ -682,10 +718,22 @@
                 <w:noProof/>
               </w:rPr>
               <w:pict w14:anchorId="51386A18">
-                <v:shape id="_x0000_i1026" type="#_x0000_t75" alt="Image result for falmouth games academy" style="width:171.65pt;height:113.85pt;mso-width-percent:0;mso-height-percent:0;mso-width-percent:0;mso-height-percent:0">
+                <v:shape id="_x0000_i1026" type="#_x0000_t75" alt="Image result for falmouth games academy" style="width:171.75pt;height:114pt;mso-width-percent:0;mso-height-percent:0;mso-width-percent:0;mso-height-percent:0">
                   <v:imagedata r:id="rId10" r:href="rId11"/>
                 </v:shape>
               </w:pict>
+            </w:r>
+            <w:r>
+              <w:rPr>
+                <w:noProof/>
+              </w:rPr>
+              <w:fldChar w:fldCharType="end"/>
+            </w:r>
+            <w:r>
+              <w:rPr>
+                <w:noProof/>
+              </w:rPr>
+              <w:fldChar w:fldCharType="end"/>
             </w:r>
             <w:r>
               <w:rPr>
@@ -982,6 +1030,42 @@
               <w:rPr>
                 <w:noProof/>
               </w:rPr>
+              <w:instrText xml:space="preserve"> INCLUDEPICTURE  "https://encrypted-tbn0.gstatic.com/images?q=tbn:ANd9GcRxv9iMOOso5joceMOrGNsGn2KwE6geIjZgV7-2kozk1DYs0Cns" \* MERGEFORMATINET </w:instrText>
+            </w:r>
+            <w:r>
+              <w:rPr>
+                <w:noProof/>
+              </w:rPr>
+              <w:fldChar w:fldCharType="separate"/>
+            </w:r>
+            <w:r>
+              <w:rPr>
+                <w:noProof/>
+              </w:rPr>
+              <w:fldChar w:fldCharType="begin"/>
+            </w:r>
+            <w:r>
+              <w:rPr>
+                <w:noProof/>
+              </w:rPr>
+              <w:instrText xml:space="preserve"> INCLUDEPICTURE  "https://encrypted-tbn0.gstatic.com/images?q=tbn:ANd9GcRxv9iMOOso5joceMOrGNsGn2KwE6geIjZgV7-2kozk1DYs0Cns" \* MERGEFORMATINET </w:instrText>
+            </w:r>
+            <w:r>
+              <w:rPr>
+                <w:noProof/>
+              </w:rPr>
+              <w:fldChar w:fldCharType="separate"/>
+            </w:r>
+            <w:r>
+              <w:rPr>
+                <w:noProof/>
+              </w:rPr>
+              <w:fldChar w:fldCharType="begin"/>
+            </w:r>
+            <w:r>
+              <w:rPr>
+                <w:noProof/>
+              </w:rPr>
               <w:instrText xml:space="preserve"> </w:instrText>
             </w:r>
             <w:r>
@@ -1007,10 +1091,22 @@
                 <w:noProof/>
               </w:rPr>
               <w:pict w14:anchorId="71005560">
-                <v:shape id="_x0000_i1025" type="#_x0000_t75" alt="Image result for falmouth games academy" style="width:171.65pt;height:113.85pt;mso-width-percent:0;mso-height-percent:0;mso-width-percent:0;mso-height-percent:0">
+                <v:shape id="_x0000_i1027" type="#_x0000_t75" alt="Image result for falmouth games academy" style="width:171.75pt;height:114pt;mso-width-percent:0;mso-height-percent:0;mso-width-percent:0;mso-height-percent:0">
                   <v:imagedata r:id="rId12" r:href="rId13"/>
                 </v:shape>
               </w:pict>
+            </w:r>
+            <w:r>
+              <w:rPr>
+                <w:noProof/>
+              </w:rPr>
+              <w:fldChar w:fldCharType="end"/>
+            </w:r>
+            <w:r>
+              <w:rPr>
+                <w:noProof/>
+              </w:rPr>
+              <w:fldChar w:fldCharType="end"/>
             </w:r>
             <w:r>
               <w:rPr>
@@ -1096,7 +1192,6 @@
               <w:t>"</w:t>
             </w:r>
             <w:proofErr w:type="spellStart"/>
-            <w:proofErr w:type="gramStart"/>
             <w:r>
               <w:rPr>
                 <w:rStyle w:val="Strong"/>
@@ -1110,7 +1205,6 @@
               <w:t>Lets</w:t>
             </w:r>
             <w:proofErr w:type="spellEnd"/>
-            <w:proofErr w:type="gramEnd"/>
             <w:r>
               <w:rPr>
                 <w:rStyle w:val="Strong"/>
@@ -1526,8 +1620,6 @@
               <w:rPr>
                 <w:rStyle w:val="normaltextrun"/>
                 <w:rFonts w:ascii="Calibri" w:hAnsi="Calibri" w:cs="Calibri"/>
-                <w:sz w:val="22"/>
-                <w:szCs w:val="22"/>
               </w:rPr>
             </w:pPr>
           </w:p>
@@ -1621,8 +1713,6 @@
               <w:rPr>
                 <w:rStyle w:val="normaltextrun"/>
                 <w:rFonts w:ascii="Calibri" w:hAnsi="Calibri" w:cs="Calibri"/>
-                <w:sz w:val="22"/>
-                <w:szCs w:val="22"/>
               </w:rPr>
             </w:pPr>
           </w:p>
@@ -1635,8 +1725,6 @@
               <w:rPr>
                 <w:rStyle w:val="normaltextrun"/>
                 <w:rFonts w:ascii="Calibri" w:hAnsi="Calibri" w:cs="Calibri"/>
-                <w:sz w:val="22"/>
-                <w:szCs w:val="22"/>
               </w:rPr>
             </w:pPr>
             <w:r>
@@ -1662,8 +1750,6 @@
               <w:rPr>
                 <w:rStyle w:val="normaltextrun"/>
                 <w:rFonts w:ascii="Calibri" w:hAnsi="Calibri" w:cs="Calibri"/>
-                <w:sz w:val="22"/>
-                <w:szCs w:val="22"/>
               </w:rPr>
             </w:pPr>
             <w:r>
@@ -1689,8 +1775,6 @@
               <w:rPr>
                 <w:rStyle w:val="normaltextrun"/>
                 <w:rFonts w:ascii="Calibri" w:hAnsi="Calibri" w:cs="Calibri"/>
-                <w:sz w:val="22"/>
-                <w:szCs w:val="22"/>
               </w:rPr>
             </w:pPr>
             <w:r>
@@ -1716,8 +1800,6 @@
               <w:rPr>
                 <w:rStyle w:val="normaltextrun"/>
                 <w:rFonts w:ascii="Calibri" w:hAnsi="Calibri" w:cs="Calibri"/>
-                <w:sz w:val="22"/>
-                <w:szCs w:val="22"/>
               </w:rPr>
             </w:pPr>
             <w:r>
@@ -1743,8 +1825,6 @@
               <w:rPr>
                 <w:rStyle w:val="normaltextrun"/>
                 <w:rFonts w:ascii="Calibri" w:hAnsi="Calibri" w:cs="Calibri"/>
-                <w:sz w:val="22"/>
-                <w:szCs w:val="22"/>
               </w:rPr>
             </w:pPr>
             <w:r>
@@ -1770,8 +1850,6 @@
               <w:rPr>
                 <w:rStyle w:val="normaltextrun"/>
                 <w:rFonts w:ascii="Calibri" w:hAnsi="Calibri" w:cs="Calibri"/>
-                <w:sz w:val="22"/>
-                <w:szCs w:val="22"/>
               </w:rPr>
             </w:pPr>
             <w:r>
@@ -1797,8 +1875,6 @@
               <w:rPr>
                 <w:rStyle w:val="normaltextrun"/>
                 <w:rFonts w:ascii="Calibri" w:hAnsi="Calibri" w:cs="Calibri"/>
-                <w:sz w:val="22"/>
-                <w:szCs w:val="22"/>
               </w:rPr>
             </w:pPr>
             <w:r>
@@ -1820,8 +1896,6 @@
               <w:rPr>
                 <w:rStyle w:val="normaltextrun"/>
                 <w:rFonts w:ascii="Calibri" w:hAnsi="Calibri" w:cs="Calibri"/>
-                <w:sz w:val="22"/>
-                <w:szCs w:val="22"/>
               </w:rPr>
             </w:pPr>
           </w:p>
@@ -1834,8 +1908,6 @@
               <w:rPr>
                 <w:rStyle w:val="normaltextrun"/>
                 <w:rFonts w:ascii="Calibri" w:hAnsi="Calibri" w:cs="Calibri"/>
-                <w:sz w:val="22"/>
-                <w:szCs w:val="22"/>
               </w:rPr>
             </w:pPr>
             <w:r>
@@ -2097,8 +2169,6 @@
               <w:rPr>
                 <w:rStyle w:val="normaltextrun"/>
                 <w:rFonts w:ascii="Calibri" w:hAnsi="Calibri" w:cs="Calibri"/>
-                <w:sz w:val="22"/>
-                <w:szCs w:val="22"/>
               </w:rPr>
             </w:pPr>
           </w:p>
@@ -2326,7 +2396,6 @@
                 <w:rFonts w:ascii="Calibri" w:hAnsi="Calibri" w:cs="Calibri"/>
               </w:rPr>
             </w:pPr>
-            <w:proofErr w:type="gramStart"/>
             <w:r>
               <w:rPr>
                 <w:rStyle w:val="normaltextrun"/>
@@ -2343,17 +2412,7 @@
                 <w:sz w:val="22"/>
                 <w:szCs w:val="22"/>
               </w:rPr>
-              <w:t xml:space="preserve"> will</w:t>
-            </w:r>
-            <w:proofErr w:type="gramEnd"/>
-            <w:r>
-              <w:rPr>
-                <w:rStyle w:val="normaltextrun"/>
-                <w:rFonts w:ascii="Calibri" w:hAnsi="Calibri" w:cs="Calibri"/>
-                <w:sz w:val="22"/>
-                <w:szCs w:val="22"/>
-              </w:rPr>
-              <w:t xml:space="preserve"> present the pitch to an invited audience of Games Academy staff</w:t>
+              <w:t xml:space="preserve"> will present the pitch to an invited audience of Games Academy staff</w:t>
             </w:r>
             <w:r>
               <w:rPr>
@@ -3271,6 +3330,9 @@
       </w:r>
       <w:r>
         <w:t>: Pitch</w:t>
+      </w:r>
+      <w:r>
+        <w:t xml:space="preserve"> - Game</w:t>
       </w:r>
     </w:p>
     <w:tbl>
@@ -3695,18 +3757,29 @@
               <w:jc w:val="center"/>
               <w:rPr>
                 <w:rFonts w:asciiTheme="minorHAnsi" w:hAnsiTheme="minorHAnsi"/>
+                <w:sz w:val="16"/>
+                <w:szCs w:val="16"/>
+              </w:rPr>
+            </w:pPr>
+            <w:r>
+              <w:rPr>
+                <w:rFonts w:asciiTheme="minorHAnsi" w:hAnsiTheme="minorHAnsi"/>
+                <w:sz w:val="16"/>
+                <w:szCs w:val="16"/>
+              </w:rPr>
+              <w:t>Game Concept</w:t>
+            </w:r>
+          </w:p>
+          <w:p>
+            <w:pPr>
+              <w:contextualSpacing/>
+              <w:jc w:val="center"/>
+              <w:rPr>
+                <w:rFonts w:asciiTheme="minorHAnsi" w:hAnsiTheme="minorHAnsi"/>
                 <w:sz w:val="13"/>
                 <w:szCs w:val="13"/>
               </w:rPr>
             </w:pPr>
-            <w:r>
-              <w:rPr>
-                <w:rFonts w:asciiTheme="minorHAnsi" w:hAnsiTheme="minorHAnsi"/>
-                <w:sz w:val="16"/>
-                <w:szCs w:val="16"/>
-              </w:rPr>
-              <w:t>Game Concept</w:t>
-            </w:r>
           </w:p>
         </w:tc>
         <w:tc>
@@ -6207,6 +6280,2783 @@
               </w:rPr>
               <w:t> </w:t>
             </w:r>
+          </w:p>
+        </w:tc>
+        <w:tc>
+          <w:tcPr>
+            <w:tcW w:w="1945" w:type="dxa"/>
+          </w:tcPr>
+          <w:p>
+            <w:pPr>
+              <w:contextualSpacing/>
+              <w:rPr>
+                <w:rFonts w:asciiTheme="minorHAnsi" w:hAnsiTheme="minorHAnsi"/>
+                <w:sz w:val="13"/>
+                <w:szCs w:val="13"/>
+              </w:rPr>
+            </w:pPr>
+            <w:r>
+              <w:rPr>
+                <w:rStyle w:val="normaltextrun"/>
+                <w:rFonts w:ascii="Calibri" w:hAnsi="Calibri" w:cs="Calibri"/>
+                <w:sz w:val="16"/>
+                <w:szCs w:val="16"/>
+              </w:rPr>
+              <w:t>The questions were received as opportunities to enhance the concept, answers were prepared and insightful, and there was engagement from the whole team. </w:t>
+            </w:r>
+            <w:r>
+              <w:rPr>
+                <w:rStyle w:val="eop"/>
+                <w:rFonts w:ascii="Calibri" w:hAnsi="Calibri" w:cs="Calibri"/>
+                <w:sz w:val="16"/>
+                <w:szCs w:val="16"/>
+              </w:rPr>
+              <w:t> </w:t>
+            </w:r>
+          </w:p>
+        </w:tc>
+      </w:tr>
+    </w:tbl>
+    <w:p>
+      <w:pPr>
+        <w:pStyle w:val="Heading1"/>
+        <w:spacing w:before="91"/>
+      </w:pPr>
+    </w:p>
+    <w:p>
+      <w:pPr>
+        <w:pStyle w:val="Heading1"/>
+        <w:spacing w:before="91"/>
+      </w:pPr>
+      <w:r>
+        <w:lastRenderedPageBreak/>
+        <w:t>Marking Rubric</w:t>
+      </w:r>
+      <w:r>
+        <w:t xml:space="preserve">: Pitch - </w:t>
+      </w:r>
+      <w:r>
+        <w:t>Individual</w:t>
+      </w:r>
+    </w:p>
+    <w:tbl>
+      <w:tblPr>
+        <w:tblW w:w="15740" w:type="dxa"/>
+        <w:tblBorders>
+          <w:top w:val="single" w:sz="4" w:space="0" w:color="000000"/>
+          <w:left w:val="single" w:sz="4" w:space="0" w:color="000000"/>
+          <w:bottom w:val="single" w:sz="4" w:space="0" w:color="000000"/>
+          <w:right w:val="single" w:sz="4" w:space="0" w:color="000000"/>
+          <w:insideH w:val="single" w:sz="4" w:space="0" w:color="000000"/>
+          <w:insideV w:val="single" w:sz="4" w:space="0" w:color="000000"/>
+        </w:tblBorders>
+        <w:tblLayout w:type="fixed"/>
+        <w:tblCellMar>
+          <w:left w:w="0" w:type="dxa"/>
+          <w:right w:w="0" w:type="dxa"/>
+        </w:tblCellMar>
+        <w:tblLook w:val="0400" w:firstRow="0" w:lastRow="0" w:firstColumn="0" w:lastColumn="0" w:noHBand="0" w:noVBand="1"/>
+      </w:tblPr>
+      <w:tblGrid>
+        <w:gridCol w:w="998"/>
+        <w:gridCol w:w="1275"/>
+        <w:gridCol w:w="851"/>
+        <w:gridCol w:w="709"/>
+        <w:gridCol w:w="1660"/>
+        <w:gridCol w:w="1660"/>
+        <w:gridCol w:w="1661"/>
+        <w:gridCol w:w="1660"/>
+        <w:gridCol w:w="1661"/>
+        <w:gridCol w:w="1660"/>
+        <w:gridCol w:w="1945"/>
+      </w:tblGrid>
+      <w:tr>
+        <w:trPr>
+          <w:trHeight w:val="280"/>
+        </w:trPr>
+        <w:tc>
+          <w:tcPr>
+            <w:tcW w:w="998" w:type="dxa"/>
+            <w:vAlign w:val="center"/>
+          </w:tcPr>
+          <w:p>
+            <w:pPr>
+              <w:jc w:val="center"/>
+              <w:rPr>
+                <w:rFonts w:asciiTheme="minorHAnsi" w:hAnsiTheme="minorHAnsi"/>
+                <w:b/>
+                <w:bCs/>
+                <w:sz w:val="16"/>
+                <w:szCs w:val="16"/>
+              </w:rPr>
+            </w:pPr>
+            <w:r>
+              <w:rPr>
+                <w:rFonts w:asciiTheme="minorHAnsi" w:hAnsiTheme="minorHAnsi"/>
+                <w:b/>
+                <w:bCs/>
+                <w:sz w:val="16"/>
+                <w:szCs w:val="16"/>
+              </w:rPr>
+              <w:t>Learning Outcome Name</w:t>
+            </w:r>
+          </w:p>
+        </w:tc>
+        <w:tc>
+          <w:tcPr>
+            <w:tcW w:w="1275" w:type="dxa"/>
+            <w:vAlign w:val="center"/>
+          </w:tcPr>
+          <w:p>
+            <w:pPr>
+              <w:jc w:val="center"/>
+              <w:rPr>
+                <w:rFonts w:asciiTheme="minorHAnsi" w:hAnsiTheme="minorHAnsi"/>
+                <w:b/>
+                <w:bCs/>
+                <w:sz w:val="16"/>
+                <w:szCs w:val="16"/>
+              </w:rPr>
+            </w:pPr>
+            <w:r>
+              <w:rPr>
+                <w:rFonts w:asciiTheme="minorHAnsi" w:hAnsiTheme="minorHAnsi"/>
+                <w:b/>
+                <w:bCs/>
+                <w:sz w:val="16"/>
+                <w:szCs w:val="16"/>
+              </w:rPr>
+              <w:t>Learning Outcome Description</w:t>
+            </w:r>
+          </w:p>
+        </w:tc>
+        <w:tc>
+          <w:tcPr>
+            <w:tcW w:w="851" w:type="dxa"/>
+            <w:vAlign w:val="center"/>
+          </w:tcPr>
+          <w:p>
+            <w:pPr>
+              <w:jc w:val="center"/>
+              <w:rPr>
+                <w:rFonts w:asciiTheme="minorHAnsi" w:hAnsiTheme="minorHAnsi"/>
+                <w:b/>
+                <w:bCs/>
+                <w:sz w:val="16"/>
+                <w:szCs w:val="16"/>
+              </w:rPr>
+            </w:pPr>
+            <w:r>
+              <w:rPr>
+                <w:rFonts w:asciiTheme="minorHAnsi" w:hAnsiTheme="minorHAnsi"/>
+                <w:b/>
+                <w:bCs/>
+                <w:sz w:val="16"/>
+                <w:szCs w:val="16"/>
+              </w:rPr>
+              <w:t>Criteria</w:t>
+            </w:r>
+          </w:p>
+        </w:tc>
+        <w:tc>
+          <w:tcPr>
+            <w:tcW w:w="709" w:type="dxa"/>
+            <w:vAlign w:val="center"/>
+          </w:tcPr>
+          <w:p>
+            <w:pPr>
+              <w:jc w:val="center"/>
+              <w:rPr>
+                <w:rFonts w:asciiTheme="minorHAnsi" w:hAnsiTheme="minorHAnsi"/>
+                <w:b/>
+                <w:bCs/>
+                <w:sz w:val="13"/>
+                <w:szCs w:val="13"/>
+              </w:rPr>
+            </w:pPr>
+            <w:r>
+              <w:rPr>
+                <w:rFonts w:asciiTheme="minorHAnsi" w:hAnsiTheme="minorHAnsi"/>
+                <w:b/>
+                <w:bCs/>
+                <w:sz w:val="13"/>
+                <w:szCs w:val="13"/>
+              </w:rPr>
+              <w:t>Weighting</w:t>
+            </w:r>
+          </w:p>
+        </w:tc>
+        <w:tc>
+          <w:tcPr>
+            <w:tcW w:w="1660" w:type="dxa"/>
+            <w:vAlign w:val="center"/>
+          </w:tcPr>
+          <w:p>
+            <w:pPr>
+              <w:jc w:val="center"/>
+              <w:rPr>
+                <w:rFonts w:asciiTheme="minorHAnsi" w:hAnsiTheme="minorHAnsi"/>
+                <w:b/>
+                <w:bCs/>
+                <w:sz w:val="13"/>
+                <w:szCs w:val="13"/>
+              </w:rPr>
+            </w:pPr>
+            <w:r>
+              <w:rPr>
+                <w:rFonts w:asciiTheme="minorHAnsi" w:hAnsiTheme="minorHAnsi"/>
+                <w:b/>
+                <w:bCs/>
+                <w:sz w:val="13"/>
+                <w:szCs w:val="13"/>
+              </w:rPr>
+              <w:t>Clear Fail</w:t>
+            </w:r>
+          </w:p>
+        </w:tc>
+        <w:tc>
+          <w:tcPr>
+            <w:tcW w:w="1660" w:type="dxa"/>
+            <w:vAlign w:val="center"/>
+          </w:tcPr>
+          <w:p>
+            <w:pPr>
+              <w:jc w:val="center"/>
+              <w:rPr>
+                <w:rFonts w:asciiTheme="minorHAnsi" w:hAnsiTheme="minorHAnsi"/>
+                <w:b/>
+                <w:bCs/>
+                <w:sz w:val="13"/>
+                <w:szCs w:val="13"/>
+              </w:rPr>
+            </w:pPr>
+            <w:r>
+              <w:rPr>
+                <w:rFonts w:asciiTheme="minorHAnsi" w:hAnsiTheme="minorHAnsi"/>
+                <w:b/>
+                <w:bCs/>
+                <w:sz w:val="13"/>
+                <w:szCs w:val="13"/>
+              </w:rPr>
+              <w:t>Near Pass</w:t>
+            </w:r>
+          </w:p>
+        </w:tc>
+        <w:tc>
+          <w:tcPr>
+            <w:tcW w:w="1661" w:type="dxa"/>
+            <w:vAlign w:val="center"/>
+          </w:tcPr>
+          <w:p>
+            <w:pPr>
+              <w:jc w:val="center"/>
+              <w:rPr>
+                <w:rFonts w:asciiTheme="minorHAnsi" w:hAnsiTheme="minorHAnsi"/>
+                <w:b/>
+                <w:bCs/>
+                <w:sz w:val="13"/>
+                <w:szCs w:val="13"/>
+              </w:rPr>
+            </w:pPr>
+            <w:r>
+              <w:rPr>
+                <w:rFonts w:asciiTheme="minorHAnsi" w:hAnsiTheme="minorHAnsi"/>
+                <w:b/>
+                <w:bCs/>
+                <w:sz w:val="13"/>
+                <w:szCs w:val="13"/>
+              </w:rPr>
+              <w:t>3rd</w:t>
+            </w:r>
+          </w:p>
+        </w:tc>
+        <w:tc>
+          <w:tcPr>
+            <w:tcW w:w="1660" w:type="dxa"/>
+            <w:vAlign w:val="center"/>
+          </w:tcPr>
+          <w:p>
+            <w:pPr>
+              <w:jc w:val="center"/>
+              <w:rPr>
+                <w:rFonts w:asciiTheme="minorHAnsi" w:hAnsiTheme="minorHAnsi"/>
+                <w:b/>
+                <w:bCs/>
+                <w:sz w:val="13"/>
+                <w:szCs w:val="13"/>
+              </w:rPr>
+            </w:pPr>
+            <w:r>
+              <w:rPr>
+                <w:rFonts w:asciiTheme="minorHAnsi" w:hAnsiTheme="minorHAnsi"/>
+                <w:b/>
+                <w:bCs/>
+                <w:sz w:val="13"/>
+                <w:szCs w:val="13"/>
+              </w:rPr>
+              <w:t>2:2</w:t>
+            </w:r>
+          </w:p>
+        </w:tc>
+        <w:tc>
+          <w:tcPr>
+            <w:tcW w:w="1661" w:type="dxa"/>
+            <w:vAlign w:val="center"/>
+          </w:tcPr>
+          <w:p>
+            <w:pPr>
+              <w:jc w:val="center"/>
+              <w:rPr>
+                <w:rFonts w:asciiTheme="minorHAnsi" w:hAnsiTheme="minorHAnsi"/>
+                <w:b/>
+                <w:bCs/>
+                <w:sz w:val="13"/>
+                <w:szCs w:val="13"/>
+              </w:rPr>
+            </w:pPr>
+            <w:r>
+              <w:rPr>
+                <w:rFonts w:asciiTheme="minorHAnsi" w:hAnsiTheme="minorHAnsi"/>
+                <w:b/>
+                <w:bCs/>
+                <w:sz w:val="13"/>
+                <w:szCs w:val="13"/>
+              </w:rPr>
+              <w:t>2:1</w:t>
+            </w:r>
+          </w:p>
+        </w:tc>
+        <w:tc>
+          <w:tcPr>
+            <w:tcW w:w="1660" w:type="dxa"/>
+            <w:vAlign w:val="center"/>
+          </w:tcPr>
+          <w:p>
+            <w:pPr>
+              <w:jc w:val="center"/>
+              <w:rPr>
+                <w:rFonts w:asciiTheme="minorHAnsi" w:hAnsiTheme="minorHAnsi"/>
+                <w:b/>
+                <w:bCs/>
+                <w:sz w:val="13"/>
+                <w:szCs w:val="13"/>
+              </w:rPr>
+            </w:pPr>
+            <w:r>
+              <w:rPr>
+                <w:rFonts w:asciiTheme="minorHAnsi" w:hAnsiTheme="minorHAnsi"/>
+                <w:b/>
+                <w:bCs/>
+                <w:sz w:val="13"/>
+                <w:szCs w:val="13"/>
+              </w:rPr>
+              <w:t>1st</w:t>
+            </w:r>
+          </w:p>
+        </w:tc>
+        <w:tc>
+          <w:tcPr>
+            <w:tcW w:w="1945" w:type="dxa"/>
+            <w:vAlign w:val="center"/>
+          </w:tcPr>
+          <w:p>
+            <w:pPr>
+              <w:ind w:right="-9"/>
+              <w:jc w:val="center"/>
+              <w:rPr>
+                <w:rFonts w:asciiTheme="minorHAnsi" w:hAnsiTheme="minorHAnsi"/>
+                <w:b/>
+                <w:bCs/>
+                <w:sz w:val="13"/>
+                <w:szCs w:val="13"/>
+              </w:rPr>
+            </w:pPr>
+            <w:r>
+              <w:rPr>
+                <w:rFonts w:asciiTheme="minorHAnsi" w:hAnsiTheme="minorHAnsi"/>
+                <w:b/>
+                <w:bCs/>
+                <w:sz w:val="13"/>
+                <w:szCs w:val="13"/>
+              </w:rPr>
+              <w:t>&gt;1st</w:t>
+            </w:r>
+          </w:p>
+        </w:tc>
+      </w:tr>
+      <w:tr>
+        <w:trPr>
+          <w:trHeight w:val="1349"/>
+        </w:trPr>
+        <w:tc>
+          <w:tcPr>
+            <w:tcW w:w="998" w:type="dxa"/>
+            <w:vMerge w:val="restart"/>
+            <w:vAlign w:val="center"/>
+          </w:tcPr>
+          <w:p>
+            <w:pPr>
+              <w:ind w:left="113" w:right="113"/>
+              <w:jc w:val="center"/>
+              <w:rPr>
+                <w:rFonts w:asciiTheme="minorHAnsi" w:hAnsiTheme="minorHAnsi"/>
+                <w:sz w:val="13"/>
+                <w:szCs w:val="13"/>
+              </w:rPr>
+            </w:pPr>
+            <w:r>
+              <w:rPr>
+                <w:rFonts w:asciiTheme="minorHAnsi" w:hAnsiTheme="minorHAnsi"/>
+                <w:sz w:val="13"/>
+                <w:szCs w:val="13"/>
+              </w:rPr>
+              <w:t>Pitch</w:t>
+            </w:r>
+          </w:p>
+        </w:tc>
+        <w:tc>
+          <w:tcPr>
+            <w:tcW w:w="1275" w:type="dxa"/>
+            <w:vMerge w:val="restart"/>
+            <w:vAlign w:val="center"/>
+          </w:tcPr>
+          <w:p>
+            <w:pPr>
+              <w:jc w:val="center"/>
+              <w:rPr>
+                <w:rFonts w:asciiTheme="minorHAnsi" w:hAnsiTheme="minorHAnsi"/>
+                <w:sz w:val="13"/>
+                <w:szCs w:val="13"/>
+              </w:rPr>
+            </w:pPr>
+            <w:r>
+              <w:rPr>
+                <w:rFonts w:asciiTheme="minorHAnsi" w:hAnsiTheme="minorHAnsi"/>
+                <w:sz w:val="13"/>
+                <w:szCs w:val="13"/>
+              </w:rPr>
+              <w:t>Evaluate existing artefacts to identify opportunities, emphasise unique features that would fill a gap, and suggest optimal routes to audiences.</w:t>
+            </w:r>
+          </w:p>
+          <w:p>
+            <w:pPr>
+              <w:contextualSpacing/>
+              <w:jc w:val="center"/>
+              <w:rPr>
+                <w:rFonts w:asciiTheme="minorHAnsi" w:hAnsiTheme="minorHAnsi"/>
+                <w:sz w:val="13"/>
+                <w:szCs w:val="13"/>
+              </w:rPr>
+            </w:pPr>
+          </w:p>
+        </w:tc>
+        <w:tc>
+          <w:tcPr>
+            <w:tcW w:w="851" w:type="dxa"/>
+            <w:vAlign w:val="center"/>
+          </w:tcPr>
+          <w:p>
+            <w:pPr>
+              <w:contextualSpacing/>
+              <w:jc w:val="center"/>
+              <w:rPr>
+                <w:rFonts w:asciiTheme="minorHAnsi" w:hAnsiTheme="minorHAnsi"/>
+                <w:sz w:val="16"/>
+                <w:szCs w:val="16"/>
+              </w:rPr>
+            </w:pPr>
+            <w:r>
+              <w:rPr>
+                <w:rFonts w:asciiTheme="minorHAnsi" w:hAnsiTheme="minorHAnsi"/>
+                <w:sz w:val="16"/>
+                <w:szCs w:val="16"/>
+              </w:rPr>
+              <w:t>Role</w:t>
+            </w:r>
+          </w:p>
+        </w:tc>
+        <w:tc>
+          <w:tcPr>
+            <w:tcW w:w="709" w:type="dxa"/>
+            <w:vAlign w:val="center"/>
+          </w:tcPr>
+          <w:p>
+            <w:pPr>
+              <w:jc w:val="center"/>
+              <w:rPr>
+                <w:rFonts w:asciiTheme="minorHAnsi" w:hAnsiTheme="minorHAnsi"/>
+                <w:sz w:val="13"/>
+                <w:szCs w:val="13"/>
+              </w:rPr>
+            </w:pPr>
+            <w:r>
+              <w:rPr>
+                <w:rFonts w:asciiTheme="minorHAnsi" w:hAnsiTheme="minorHAnsi"/>
+                <w:sz w:val="16"/>
+                <w:szCs w:val="16"/>
+              </w:rPr>
+              <w:t>20%</w:t>
+            </w:r>
+          </w:p>
+        </w:tc>
+        <w:tc>
+          <w:tcPr>
+            <w:tcW w:w="1660" w:type="dxa"/>
+          </w:tcPr>
+          <w:p>
+            <w:pPr>
+              <w:contextualSpacing/>
+              <w:rPr>
+                <w:rFonts w:asciiTheme="minorHAnsi" w:hAnsiTheme="minorHAnsi"/>
+                <w:sz w:val="16"/>
+                <w:szCs w:val="16"/>
+              </w:rPr>
+            </w:pPr>
+            <w:r>
+              <w:rPr>
+                <w:rStyle w:val="normaltextrun"/>
+                <w:rFonts w:ascii="Calibri" w:hAnsi="Calibri" w:cs="Calibri"/>
+                <w:sz w:val="16"/>
+                <w:szCs w:val="16"/>
+              </w:rPr>
+              <w:t>No discussion of their specialist role.</w:t>
+            </w:r>
+          </w:p>
+        </w:tc>
+        <w:tc>
+          <w:tcPr>
+            <w:tcW w:w="1660" w:type="dxa"/>
+          </w:tcPr>
+          <w:p>
+            <w:pPr>
+              <w:contextualSpacing/>
+              <w:rPr>
+                <w:rFonts w:asciiTheme="minorHAnsi" w:hAnsiTheme="minorHAnsi"/>
+                <w:sz w:val="16"/>
+                <w:szCs w:val="16"/>
+              </w:rPr>
+            </w:pPr>
+            <w:r>
+              <w:rPr>
+                <w:rFonts w:asciiTheme="minorHAnsi" w:hAnsiTheme="minorHAnsi"/>
+                <w:sz w:val="16"/>
+                <w:szCs w:val="16"/>
+              </w:rPr>
+              <w:t>There are some references to the role but no real detail of the function of the role as a freelancer.</w:t>
+            </w:r>
+          </w:p>
+        </w:tc>
+        <w:tc>
+          <w:tcPr>
+            <w:tcW w:w="1661" w:type="dxa"/>
+          </w:tcPr>
+          <w:p>
+            <w:pPr>
+              <w:contextualSpacing/>
+              <w:rPr>
+                <w:rFonts w:asciiTheme="minorHAnsi" w:hAnsiTheme="minorHAnsi"/>
+                <w:sz w:val="16"/>
+                <w:szCs w:val="16"/>
+              </w:rPr>
+            </w:pPr>
+            <w:r>
+              <w:rPr>
+                <w:rFonts w:asciiTheme="minorHAnsi" w:hAnsiTheme="minorHAnsi"/>
+                <w:sz w:val="16"/>
+                <w:szCs w:val="16"/>
+              </w:rPr>
+              <w:t>The student’s role as been explained, but with no industry context or details of how fits into a team</w:t>
+            </w:r>
+          </w:p>
+        </w:tc>
+        <w:tc>
+          <w:tcPr>
+            <w:tcW w:w="1660" w:type="dxa"/>
+          </w:tcPr>
+          <w:p>
+            <w:pPr>
+              <w:contextualSpacing/>
+              <w:rPr>
+                <w:rFonts w:asciiTheme="minorHAnsi" w:hAnsiTheme="minorHAnsi"/>
+                <w:sz w:val="16"/>
+                <w:szCs w:val="16"/>
+              </w:rPr>
+            </w:pPr>
+            <w:r>
+              <w:rPr>
+                <w:rFonts w:asciiTheme="minorHAnsi" w:hAnsiTheme="minorHAnsi"/>
+                <w:sz w:val="16"/>
+                <w:szCs w:val="16"/>
+              </w:rPr>
+              <w:t>The student explains their role in good detail and gives some details of how it fits into a team context</w:t>
+            </w:r>
+          </w:p>
+        </w:tc>
+        <w:tc>
+          <w:tcPr>
+            <w:tcW w:w="1661" w:type="dxa"/>
+          </w:tcPr>
+          <w:p>
+            <w:pPr>
+              <w:contextualSpacing/>
+              <w:rPr>
+                <w:rFonts w:asciiTheme="minorHAnsi" w:hAnsiTheme="minorHAnsi"/>
+                <w:sz w:val="16"/>
+                <w:szCs w:val="16"/>
+              </w:rPr>
+            </w:pPr>
+            <w:r>
+              <w:rPr>
+                <w:rFonts w:asciiTheme="minorHAnsi" w:hAnsiTheme="minorHAnsi"/>
+                <w:sz w:val="16"/>
+                <w:szCs w:val="16"/>
+              </w:rPr>
+              <w:t xml:space="preserve">The student explains their role in good detail and gives some details of how it fits into a team context. </w:t>
+            </w:r>
+            <w:r>
+              <w:rPr>
+                <w:rFonts w:asciiTheme="minorHAnsi" w:hAnsiTheme="minorHAnsi"/>
+                <w:sz w:val="16"/>
+                <w:szCs w:val="16"/>
+              </w:rPr>
+              <w:br/>
+            </w:r>
+            <w:r>
+              <w:rPr>
+                <w:rFonts w:asciiTheme="minorHAnsi" w:hAnsiTheme="minorHAnsi"/>
+                <w:sz w:val="16"/>
+                <w:szCs w:val="16"/>
+              </w:rPr>
+              <w:br/>
+              <w:t>They also provide examples of how their role works with others in the team</w:t>
+            </w:r>
+          </w:p>
+        </w:tc>
+        <w:tc>
+          <w:tcPr>
+            <w:tcW w:w="1660" w:type="dxa"/>
+          </w:tcPr>
+          <w:p>
+            <w:pPr>
+              <w:contextualSpacing/>
+              <w:rPr>
+                <w:rFonts w:asciiTheme="minorHAnsi" w:hAnsiTheme="minorHAnsi"/>
+                <w:sz w:val="16"/>
+                <w:szCs w:val="16"/>
+              </w:rPr>
+            </w:pPr>
+            <w:r>
+              <w:rPr>
+                <w:rFonts w:asciiTheme="minorHAnsi" w:hAnsiTheme="minorHAnsi"/>
+                <w:sz w:val="16"/>
+                <w:szCs w:val="16"/>
+              </w:rPr>
+              <w:t>The student explains their role in very good detail and explains in some detail on how they secured work with other teams.</w:t>
+            </w:r>
+          </w:p>
+          <w:p>
+            <w:pPr>
+              <w:contextualSpacing/>
+              <w:rPr>
+                <w:rFonts w:asciiTheme="minorHAnsi" w:hAnsiTheme="minorHAnsi"/>
+                <w:sz w:val="16"/>
+                <w:szCs w:val="16"/>
+              </w:rPr>
+            </w:pPr>
+          </w:p>
+          <w:p>
+            <w:pPr>
+              <w:contextualSpacing/>
+              <w:rPr>
+                <w:rFonts w:asciiTheme="minorHAnsi" w:hAnsiTheme="minorHAnsi"/>
+                <w:sz w:val="16"/>
+                <w:szCs w:val="16"/>
+              </w:rPr>
+            </w:pPr>
+            <w:r>
+              <w:rPr>
+                <w:rFonts w:asciiTheme="minorHAnsi" w:hAnsiTheme="minorHAnsi"/>
+                <w:sz w:val="16"/>
+                <w:szCs w:val="16"/>
+              </w:rPr>
+              <w:t>They also provide examples of how their role worked with others in the team</w:t>
+            </w:r>
+          </w:p>
+        </w:tc>
+        <w:tc>
+          <w:tcPr>
+            <w:tcW w:w="1945" w:type="dxa"/>
+          </w:tcPr>
+          <w:p>
+            <w:pPr>
+              <w:contextualSpacing/>
+              <w:rPr>
+                <w:rFonts w:asciiTheme="minorHAnsi" w:hAnsiTheme="minorHAnsi"/>
+                <w:sz w:val="16"/>
+                <w:szCs w:val="16"/>
+              </w:rPr>
+            </w:pPr>
+            <w:r>
+              <w:rPr>
+                <w:rFonts w:asciiTheme="minorHAnsi" w:hAnsiTheme="minorHAnsi"/>
+                <w:sz w:val="16"/>
+                <w:szCs w:val="16"/>
+              </w:rPr>
+              <w:t xml:space="preserve">The students explanation of their role feels like a professional job </w:t>
+            </w:r>
+            <w:proofErr w:type="spellStart"/>
+            <w:r>
+              <w:rPr>
+                <w:rFonts w:asciiTheme="minorHAnsi" w:hAnsiTheme="minorHAnsi"/>
+                <w:sz w:val="16"/>
+                <w:szCs w:val="16"/>
+              </w:rPr>
+              <w:t>sepc</w:t>
+            </w:r>
+            <w:proofErr w:type="spellEnd"/>
+            <w:r>
+              <w:rPr>
+                <w:rFonts w:asciiTheme="minorHAnsi" w:hAnsiTheme="minorHAnsi"/>
+                <w:sz w:val="16"/>
+                <w:szCs w:val="16"/>
+              </w:rPr>
+              <w:t>. They also provide examples of their role in industry</w:t>
+            </w:r>
+          </w:p>
+          <w:p>
+            <w:pPr>
+              <w:contextualSpacing/>
+              <w:rPr>
+                <w:rFonts w:asciiTheme="minorHAnsi" w:hAnsiTheme="minorHAnsi"/>
+                <w:sz w:val="16"/>
+                <w:szCs w:val="16"/>
+              </w:rPr>
+            </w:pPr>
+          </w:p>
+          <w:p>
+            <w:pPr>
+              <w:contextualSpacing/>
+              <w:rPr>
+                <w:rFonts w:asciiTheme="minorHAnsi" w:hAnsiTheme="minorHAnsi"/>
+                <w:sz w:val="16"/>
+                <w:szCs w:val="16"/>
+              </w:rPr>
+            </w:pPr>
+            <w:r>
+              <w:rPr>
+                <w:rFonts w:asciiTheme="minorHAnsi" w:hAnsiTheme="minorHAnsi"/>
+                <w:sz w:val="16"/>
+                <w:szCs w:val="16"/>
+              </w:rPr>
+              <w:t>They also provide examples of how their role worked with others in the team</w:t>
+            </w:r>
+          </w:p>
+        </w:tc>
+      </w:tr>
+      <w:tr>
+        <w:trPr>
+          <w:trHeight w:val="540"/>
+        </w:trPr>
+        <w:tc>
+          <w:tcPr>
+            <w:tcW w:w="998" w:type="dxa"/>
+            <w:vMerge/>
+            <w:vAlign w:val="center"/>
+          </w:tcPr>
+          <w:p>
+            <w:pPr>
+              <w:ind w:left="113" w:right="113"/>
+              <w:contextualSpacing/>
+              <w:jc w:val="center"/>
+              <w:rPr>
+                <w:rFonts w:asciiTheme="minorHAnsi" w:hAnsiTheme="minorHAnsi"/>
+                <w:b/>
+                <w:sz w:val="13"/>
+                <w:szCs w:val="13"/>
+              </w:rPr>
+            </w:pPr>
+          </w:p>
+        </w:tc>
+        <w:tc>
+          <w:tcPr>
+            <w:tcW w:w="1275" w:type="dxa"/>
+            <w:vMerge/>
+            <w:vAlign w:val="center"/>
+          </w:tcPr>
+          <w:p>
+            <w:pPr>
+              <w:contextualSpacing/>
+              <w:rPr>
+                <w:rFonts w:asciiTheme="minorHAnsi" w:hAnsiTheme="minorHAnsi"/>
+                <w:b/>
+                <w:sz w:val="13"/>
+                <w:szCs w:val="13"/>
+              </w:rPr>
+            </w:pPr>
+          </w:p>
+        </w:tc>
+        <w:tc>
+          <w:tcPr>
+            <w:tcW w:w="851" w:type="dxa"/>
+            <w:vAlign w:val="center"/>
+          </w:tcPr>
+          <w:p>
+            <w:pPr>
+              <w:contextualSpacing/>
+              <w:jc w:val="center"/>
+              <w:rPr>
+                <w:rFonts w:asciiTheme="minorHAnsi" w:hAnsiTheme="minorHAnsi"/>
+                <w:bCs/>
+                <w:sz w:val="16"/>
+                <w:szCs w:val="16"/>
+              </w:rPr>
+            </w:pPr>
+            <w:r>
+              <w:rPr>
+                <w:rFonts w:asciiTheme="minorHAnsi" w:hAnsiTheme="minorHAnsi"/>
+                <w:bCs/>
+                <w:sz w:val="16"/>
+                <w:szCs w:val="16"/>
+              </w:rPr>
+              <w:t>Pro</w:t>
+            </w:r>
+            <w:r>
+              <w:rPr>
+                <w:rFonts w:asciiTheme="minorHAnsi" w:hAnsiTheme="minorHAnsi"/>
+                <w:bCs/>
+                <w:sz w:val="16"/>
+                <w:szCs w:val="16"/>
+              </w:rPr>
+              <w:t>ject (s) Description</w:t>
+            </w:r>
+          </w:p>
+        </w:tc>
+        <w:tc>
+          <w:tcPr>
+            <w:tcW w:w="709" w:type="dxa"/>
+            <w:vAlign w:val="center"/>
+          </w:tcPr>
+          <w:p>
+            <w:pPr>
+              <w:jc w:val="center"/>
+              <w:rPr>
+                <w:rFonts w:asciiTheme="minorHAnsi" w:hAnsiTheme="minorHAnsi"/>
+                <w:bCs/>
+                <w:sz w:val="13"/>
+                <w:szCs w:val="13"/>
+              </w:rPr>
+            </w:pPr>
+            <w:r>
+              <w:rPr>
+                <w:rFonts w:asciiTheme="minorHAnsi" w:hAnsiTheme="minorHAnsi"/>
+                <w:sz w:val="16"/>
+                <w:szCs w:val="16"/>
+              </w:rPr>
+              <w:t>20%</w:t>
+            </w:r>
+          </w:p>
+        </w:tc>
+        <w:tc>
+          <w:tcPr>
+            <w:tcW w:w="1660" w:type="dxa"/>
+          </w:tcPr>
+          <w:p>
+            <w:pPr>
+              <w:contextualSpacing/>
+              <w:rPr>
+                <w:rFonts w:asciiTheme="minorHAnsi" w:hAnsiTheme="minorHAnsi" w:cstheme="minorHAnsi"/>
+                <w:bCs/>
+                <w:sz w:val="16"/>
+                <w:szCs w:val="16"/>
+              </w:rPr>
+            </w:pPr>
+            <w:r>
+              <w:rPr>
+                <w:rFonts w:asciiTheme="minorHAnsi" w:hAnsiTheme="minorHAnsi" w:cstheme="minorHAnsi"/>
+                <w:bCs/>
+                <w:sz w:val="16"/>
+                <w:szCs w:val="16"/>
+              </w:rPr>
+              <w:t>No description of any project given</w:t>
+            </w:r>
+          </w:p>
+        </w:tc>
+        <w:tc>
+          <w:tcPr>
+            <w:tcW w:w="1660" w:type="dxa"/>
+          </w:tcPr>
+          <w:p>
+            <w:pPr>
+              <w:contextualSpacing/>
+              <w:rPr>
+                <w:rFonts w:asciiTheme="minorHAnsi" w:hAnsiTheme="minorHAnsi" w:cstheme="minorHAnsi"/>
+                <w:bCs/>
+                <w:sz w:val="16"/>
+                <w:szCs w:val="16"/>
+              </w:rPr>
+            </w:pPr>
+            <w:r>
+              <w:rPr>
+                <w:rFonts w:asciiTheme="minorHAnsi" w:hAnsiTheme="minorHAnsi" w:cstheme="minorHAnsi"/>
+                <w:bCs/>
+                <w:sz w:val="16"/>
+                <w:szCs w:val="16"/>
+              </w:rPr>
+              <w:t>There is a list of the various projects but with no real detail or support evidence</w:t>
+            </w:r>
+          </w:p>
+          <w:p>
+            <w:pPr>
+              <w:contextualSpacing/>
+              <w:rPr>
+                <w:rFonts w:asciiTheme="minorHAnsi" w:hAnsiTheme="minorHAnsi" w:cstheme="minorHAnsi"/>
+                <w:bCs/>
+                <w:sz w:val="16"/>
+                <w:szCs w:val="16"/>
+              </w:rPr>
+            </w:pPr>
+          </w:p>
+        </w:tc>
+        <w:tc>
+          <w:tcPr>
+            <w:tcW w:w="1661" w:type="dxa"/>
+          </w:tcPr>
+          <w:p>
+            <w:pPr>
+              <w:contextualSpacing/>
+              <w:rPr>
+                <w:rFonts w:asciiTheme="minorHAnsi" w:hAnsiTheme="minorHAnsi" w:cstheme="minorHAnsi"/>
+                <w:bCs/>
+                <w:sz w:val="16"/>
+                <w:szCs w:val="16"/>
+              </w:rPr>
+            </w:pPr>
+            <w:r>
+              <w:rPr>
+                <w:rFonts w:asciiTheme="minorHAnsi" w:hAnsiTheme="minorHAnsi" w:cstheme="minorHAnsi"/>
+                <w:bCs/>
+                <w:sz w:val="16"/>
+                <w:szCs w:val="16"/>
+              </w:rPr>
+              <w:t>There is a list of projects with summaries for each one.</w:t>
+            </w:r>
+          </w:p>
+          <w:p>
+            <w:pPr>
+              <w:contextualSpacing/>
+              <w:rPr>
+                <w:rFonts w:asciiTheme="minorHAnsi" w:hAnsiTheme="minorHAnsi" w:cstheme="minorHAnsi"/>
+                <w:bCs/>
+                <w:sz w:val="16"/>
+                <w:szCs w:val="16"/>
+              </w:rPr>
+            </w:pPr>
+          </w:p>
+        </w:tc>
+        <w:tc>
+          <w:tcPr>
+            <w:tcW w:w="1660" w:type="dxa"/>
+          </w:tcPr>
+          <w:p>
+            <w:pPr>
+              <w:contextualSpacing/>
+              <w:rPr>
+                <w:rFonts w:asciiTheme="minorHAnsi" w:hAnsiTheme="minorHAnsi" w:cstheme="minorHAnsi"/>
+                <w:bCs/>
+                <w:sz w:val="16"/>
+                <w:szCs w:val="16"/>
+              </w:rPr>
+            </w:pPr>
+            <w:r>
+              <w:rPr>
+                <w:rFonts w:asciiTheme="minorHAnsi" w:hAnsiTheme="minorHAnsi" w:cstheme="minorHAnsi"/>
+                <w:bCs/>
+                <w:sz w:val="16"/>
+                <w:szCs w:val="16"/>
+              </w:rPr>
+              <w:t>There is a list of project with a brief description of the game and the work that was required for completion.</w:t>
+            </w:r>
+          </w:p>
+          <w:p>
+            <w:pPr>
+              <w:contextualSpacing/>
+              <w:rPr>
+                <w:rFonts w:asciiTheme="minorHAnsi" w:hAnsiTheme="minorHAnsi" w:cstheme="minorHAnsi"/>
+                <w:bCs/>
+                <w:sz w:val="16"/>
+                <w:szCs w:val="16"/>
+              </w:rPr>
+            </w:pPr>
+            <w:r>
+              <w:rPr>
+                <w:rFonts w:asciiTheme="minorHAnsi" w:hAnsiTheme="minorHAnsi" w:cstheme="minorHAnsi"/>
+                <w:bCs/>
+                <w:sz w:val="16"/>
+                <w:szCs w:val="16"/>
+              </w:rPr>
+              <w:t xml:space="preserve"> </w:t>
+            </w:r>
+          </w:p>
+        </w:tc>
+        <w:tc>
+          <w:tcPr>
+            <w:tcW w:w="1661" w:type="dxa"/>
+          </w:tcPr>
+          <w:p>
+            <w:pPr>
+              <w:contextualSpacing/>
+              <w:rPr>
+                <w:rFonts w:asciiTheme="minorHAnsi" w:hAnsiTheme="minorHAnsi" w:cstheme="minorHAnsi"/>
+                <w:bCs/>
+                <w:sz w:val="16"/>
+                <w:szCs w:val="16"/>
+              </w:rPr>
+            </w:pPr>
+            <w:r>
+              <w:rPr>
+                <w:rFonts w:asciiTheme="minorHAnsi" w:hAnsiTheme="minorHAnsi" w:cstheme="minorHAnsi"/>
+                <w:bCs/>
+                <w:sz w:val="16"/>
+                <w:szCs w:val="16"/>
+              </w:rPr>
+              <w:t xml:space="preserve">There is a </w:t>
+            </w:r>
+            <w:r>
+              <w:rPr>
+                <w:rFonts w:asciiTheme="minorHAnsi" w:hAnsiTheme="minorHAnsi" w:cstheme="minorHAnsi"/>
+                <w:bCs/>
+                <w:sz w:val="16"/>
+                <w:szCs w:val="16"/>
+              </w:rPr>
+              <w:t>list</w:t>
+            </w:r>
+            <w:r>
+              <w:rPr>
+                <w:rFonts w:asciiTheme="minorHAnsi" w:hAnsiTheme="minorHAnsi" w:cstheme="minorHAnsi"/>
+                <w:bCs/>
+                <w:sz w:val="16"/>
+                <w:szCs w:val="16"/>
+              </w:rPr>
+              <w:t xml:space="preserve"> of project with </w:t>
+            </w:r>
+            <w:r>
+              <w:rPr>
+                <w:rFonts w:asciiTheme="minorHAnsi" w:hAnsiTheme="minorHAnsi" w:cstheme="minorHAnsi"/>
+                <w:bCs/>
+                <w:sz w:val="16"/>
+                <w:szCs w:val="16"/>
+              </w:rPr>
+              <w:t xml:space="preserve">a </w:t>
+            </w:r>
+            <w:r>
+              <w:rPr>
+                <w:rFonts w:asciiTheme="minorHAnsi" w:hAnsiTheme="minorHAnsi" w:cstheme="minorHAnsi"/>
+                <w:bCs/>
+                <w:sz w:val="16"/>
+                <w:szCs w:val="16"/>
+              </w:rPr>
+              <w:t>description of the game and the work that was required for completion.</w:t>
+            </w:r>
+            <w:r>
+              <w:rPr>
+                <w:rFonts w:asciiTheme="minorHAnsi" w:hAnsiTheme="minorHAnsi" w:cstheme="minorHAnsi"/>
+                <w:bCs/>
+                <w:sz w:val="16"/>
+                <w:szCs w:val="16"/>
+              </w:rPr>
+              <w:br/>
+            </w:r>
+            <w:r>
+              <w:rPr>
+                <w:rFonts w:asciiTheme="minorHAnsi" w:hAnsiTheme="minorHAnsi" w:cstheme="minorHAnsi"/>
+                <w:bCs/>
+                <w:sz w:val="16"/>
+                <w:szCs w:val="16"/>
+              </w:rPr>
+              <w:br/>
+              <w:t>This is supported by screenshots of the work in isolation and in the project</w:t>
+            </w:r>
+          </w:p>
+          <w:p>
+            <w:pPr>
+              <w:contextualSpacing/>
+              <w:rPr>
+                <w:rFonts w:asciiTheme="minorHAnsi" w:hAnsiTheme="minorHAnsi" w:cstheme="minorHAnsi"/>
+                <w:bCs/>
+                <w:sz w:val="16"/>
+                <w:szCs w:val="16"/>
+              </w:rPr>
+            </w:pPr>
+            <w:r>
+              <w:rPr>
+                <w:rFonts w:asciiTheme="minorHAnsi" w:hAnsiTheme="minorHAnsi" w:cstheme="minorHAnsi"/>
+                <w:bCs/>
+                <w:sz w:val="16"/>
+                <w:szCs w:val="16"/>
+              </w:rPr>
+              <w:t xml:space="preserve"> </w:t>
+            </w:r>
+          </w:p>
+        </w:tc>
+        <w:tc>
+          <w:tcPr>
+            <w:tcW w:w="1660" w:type="dxa"/>
+          </w:tcPr>
+          <w:p>
+            <w:pPr>
+              <w:contextualSpacing/>
+              <w:rPr>
+                <w:rFonts w:asciiTheme="minorHAnsi" w:hAnsiTheme="minorHAnsi" w:cstheme="minorHAnsi"/>
+                <w:bCs/>
+                <w:sz w:val="16"/>
+                <w:szCs w:val="16"/>
+              </w:rPr>
+            </w:pPr>
+            <w:r>
+              <w:rPr>
+                <w:rFonts w:asciiTheme="minorHAnsi" w:hAnsiTheme="minorHAnsi" w:cstheme="minorHAnsi"/>
+                <w:bCs/>
+                <w:sz w:val="16"/>
+                <w:szCs w:val="16"/>
+              </w:rPr>
+              <w:t xml:space="preserve">There is a list of project with </w:t>
+            </w:r>
+            <w:r>
+              <w:rPr>
+                <w:rFonts w:asciiTheme="minorHAnsi" w:hAnsiTheme="minorHAnsi" w:cstheme="minorHAnsi"/>
+                <w:bCs/>
+                <w:sz w:val="16"/>
+                <w:szCs w:val="16"/>
+              </w:rPr>
+              <w:t xml:space="preserve">a detailed </w:t>
+            </w:r>
+            <w:r>
+              <w:rPr>
+                <w:rFonts w:asciiTheme="minorHAnsi" w:hAnsiTheme="minorHAnsi" w:cstheme="minorHAnsi"/>
+                <w:bCs/>
+                <w:sz w:val="16"/>
+                <w:szCs w:val="16"/>
+              </w:rPr>
+              <w:t>description of the game and the work that was required for completion.</w:t>
+            </w:r>
+            <w:r>
+              <w:rPr>
+                <w:rFonts w:asciiTheme="minorHAnsi" w:hAnsiTheme="minorHAnsi" w:cstheme="minorHAnsi"/>
+                <w:bCs/>
+                <w:sz w:val="16"/>
+                <w:szCs w:val="16"/>
+              </w:rPr>
+              <w:br/>
+            </w:r>
+            <w:r>
+              <w:rPr>
+                <w:rFonts w:asciiTheme="minorHAnsi" w:hAnsiTheme="minorHAnsi" w:cstheme="minorHAnsi"/>
+                <w:bCs/>
+                <w:sz w:val="16"/>
+                <w:szCs w:val="16"/>
+              </w:rPr>
+              <w:br/>
+              <w:t xml:space="preserve">This is supported by screenshots of </w:t>
+            </w:r>
+            <w:r>
+              <w:rPr>
+                <w:rFonts w:asciiTheme="minorHAnsi" w:hAnsiTheme="minorHAnsi" w:cstheme="minorHAnsi"/>
+                <w:bCs/>
+                <w:sz w:val="16"/>
+                <w:szCs w:val="16"/>
+              </w:rPr>
+              <w:t>various iterations of the work including those of the asset in the game</w:t>
+            </w:r>
+          </w:p>
+          <w:p>
+            <w:pPr>
+              <w:contextualSpacing/>
+              <w:rPr>
+                <w:rFonts w:asciiTheme="minorHAnsi" w:hAnsiTheme="minorHAnsi" w:cstheme="minorHAnsi"/>
+                <w:bCs/>
+                <w:sz w:val="16"/>
+                <w:szCs w:val="16"/>
+              </w:rPr>
+            </w:pPr>
+            <w:r>
+              <w:rPr>
+                <w:rFonts w:asciiTheme="minorHAnsi" w:hAnsiTheme="minorHAnsi" w:cstheme="minorHAnsi"/>
+                <w:bCs/>
+                <w:sz w:val="16"/>
+                <w:szCs w:val="16"/>
+              </w:rPr>
+              <w:t xml:space="preserve"> </w:t>
+            </w:r>
+          </w:p>
+        </w:tc>
+        <w:tc>
+          <w:tcPr>
+            <w:tcW w:w="1945" w:type="dxa"/>
+          </w:tcPr>
+          <w:p>
+            <w:pPr>
+              <w:contextualSpacing/>
+              <w:rPr>
+                <w:rFonts w:asciiTheme="minorHAnsi" w:hAnsiTheme="minorHAnsi" w:cstheme="minorHAnsi"/>
+                <w:bCs/>
+                <w:sz w:val="16"/>
+                <w:szCs w:val="16"/>
+              </w:rPr>
+            </w:pPr>
+            <w:r>
+              <w:rPr>
+                <w:rFonts w:asciiTheme="minorHAnsi" w:hAnsiTheme="minorHAnsi" w:cstheme="minorHAnsi"/>
+                <w:bCs/>
+                <w:sz w:val="16"/>
+                <w:szCs w:val="16"/>
+              </w:rPr>
+              <w:t>There is a list of project with a</w:t>
+            </w:r>
+            <w:r>
+              <w:rPr>
+                <w:rFonts w:asciiTheme="minorHAnsi" w:hAnsiTheme="minorHAnsi" w:cstheme="minorHAnsi"/>
+                <w:bCs/>
+                <w:sz w:val="16"/>
+                <w:szCs w:val="16"/>
+              </w:rPr>
+              <w:t xml:space="preserve"> very</w:t>
+            </w:r>
+            <w:r>
+              <w:rPr>
+                <w:rFonts w:asciiTheme="minorHAnsi" w:hAnsiTheme="minorHAnsi" w:cstheme="minorHAnsi"/>
+                <w:bCs/>
+                <w:sz w:val="16"/>
+                <w:szCs w:val="16"/>
+              </w:rPr>
+              <w:t xml:space="preserve"> detailed description of the game and the work that was required for completion.</w:t>
+            </w:r>
+            <w:r>
+              <w:rPr>
+                <w:rFonts w:asciiTheme="minorHAnsi" w:hAnsiTheme="minorHAnsi" w:cstheme="minorHAnsi"/>
+                <w:bCs/>
+                <w:sz w:val="16"/>
+                <w:szCs w:val="16"/>
+              </w:rPr>
+              <w:br/>
+            </w:r>
+            <w:r>
+              <w:rPr>
+                <w:rFonts w:asciiTheme="minorHAnsi" w:hAnsiTheme="minorHAnsi" w:cstheme="minorHAnsi"/>
+                <w:bCs/>
+                <w:sz w:val="16"/>
+                <w:szCs w:val="16"/>
+              </w:rPr>
+              <w:br/>
+              <w:t>This is supported by screenshots of various iterations of the work including those of the asset in the game</w:t>
+            </w:r>
+            <w:r>
+              <w:rPr>
+                <w:rFonts w:asciiTheme="minorHAnsi" w:hAnsiTheme="minorHAnsi" w:cstheme="minorHAnsi"/>
+                <w:bCs/>
+                <w:sz w:val="16"/>
+                <w:szCs w:val="16"/>
+              </w:rPr>
+              <w:t>.</w:t>
+            </w:r>
+            <w:r>
+              <w:rPr>
+                <w:rFonts w:asciiTheme="minorHAnsi" w:hAnsiTheme="minorHAnsi" w:cstheme="minorHAnsi"/>
+                <w:bCs/>
+                <w:sz w:val="16"/>
+                <w:szCs w:val="16"/>
+              </w:rPr>
+              <w:br/>
+            </w:r>
+            <w:r>
+              <w:rPr>
+                <w:rFonts w:asciiTheme="minorHAnsi" w:hAnsiTheme="minorHAnsi" w:cstheme="minorHAnsi"/>
+                <w:bCs/>
+                <w:sz w:val="16"/>
+                <w:szCs w:val="16"/>
+              </w:rPr>
+              <w:br/>
+              <w:t>There are also suggested next steps for the work.</w:t>
+            </w:r>
+          </w:p>
+          <w:p>
+            <w:pPr>
+              <w:contextualSpacing/>
+              <w:rPr>
+                <w:rFonts w:asciiTheme="minorHAnsi" w:hAnsiTheme="minorHAnsi" w:cstheme="minorHAnsi"/>
+                <w:bCs/>
+                <w:sz w:val="16"/>
+                <w:szCs w:val="16"/>
+              </w:rPr>
+            </w:pPr>
+          </w:p>
+        </w:tc>
+      </w:tr>
+      <w:tr>
+        <w:trPr>
+          <w:trHeight w:val="540"/>
+        </w:trPr>
+        <w:tc>
+          <w:tcPr>
+            <w:tcW w:w="998" w:type="dxa"/>
+            <w:vMerge/>
+            <w:vAlign w:val="center"/>
+          </w:tcPr>
+          <w:p>
+            <w:pPr>
+              <w:ind w:left="113" w:right="113"/>
+              <w:contextualSpacing/>
+              <w:jc w:val="center"/>
+              <w:rPr>
+                <w:rFonts w:asciiTheme="minorHAnsi" w:hAnsiTheme="minorHAnsi"/>
+                <w:sz w:val="13"/>
+                <w:szCs w:val="13"/>
+              </w:rPr>
+            </w:pPr>
+          </w:p>
+        </w:tc>
+        <w:tc>
+          <w:tcPr>
+            <w:tcW w:w="1275" w:type="dxa"/>
+            <w:vMerge/>
+          </w:tcPr>
+          <w:p>
+            <w:pPr>
+              <w:contextualSpacing/>
+              <w:rPr>
+                <w:rFonts w:asciiTheme="minorHAnsi" w:hAnsiTheme="minorHAnsi"/>
+                <w:sz w:val="13"/>
+                <w:szCs w:val="13"/>
+              </w:rPr>
+            </w:pPr>
+          </w:p>
+        </w:tc>
+        <w:tc>
+          <w:tcPr>
+            <w:tcW w:w="851" w:type="dxa"/>
+            <w:vAlign w:val="center"/>
+          </w:tcPr>
+          <w:p>
+            <w:pPr>
+              <w:contextualSpacing/>
+              <w:jc w:val="center"/>
+              <w:rPr>
+                <w:rFonts w:asciiTheme="minorHAnsi" w:hAnsiTheme="minorHAnsi"/>
+                <w:sz w:val="16"/>
+                <w:szCs w:val="16"/>
+              </w:rPr>
+            </w:pPr>
+            <w:r>
+              <w:rPr>
+                <w:rFonts w:asciiTheme="minorHAnsi" w:hAnsiTheme="minorHAnsi"/>
+                <w:sz w:val="16"/>
+                <w:szCs w:val="16"/>
+              </w:rPr>
+              <w:t>Reflection</w:t>
+            </w:r>
+          </w:p>
+        </w:tc>
+        <w:tc>
+          <w:tcPr>
+            <w:tcW w:w="709" w:type="dxa"/>
+            <w:vAlign w:val="center"/>
+          </w:tcPr>
+          <w:p>
+            <w:pPr>
+              <w:contextualSpacing/>
+              <w:jc w:val="center"/>
+              <w:rPr>
+                <w:rFonts w:asciiTheme="minorHAnsi" w:hAnsiTheme="minorHAnsi"/>
+                <w:sz w:val="13"/>
+                <w:szCs w:val="13"/>
+              </w:rPr>
+            </w:pPr>
+            <w:r>
+              <w:rPr>
+                <w:rFonts w:asciiTheme="minorHAnsi" w:hAnsiTheme="minorHAnsi"/>
+                <w:bCs/>
+                <w:sz w:val="16"/>
+                <w:szCs w:val="16"/>
+              </w:rPr>
+              <w:t>20%</w:t>
+            </w:r>
+          </w:p>
+        </w:tc>
+        <w:tc>
+          <w:tcPr>
+            <w:tcW w:w="1660" w:type="dxa"/>
+          </w:tcPr>
+          <w:p>
+            <w:pPr>
+              <w:contextualSpacing/>
+              <w:rPr>
+                <w:rFonts w:asciiTheme="minorHAnsi" w:hAnsiTheme="minorHAnsi" w:cstheme="minorHAnsi"/>
+                <w:sz w:val="16"/>
+                <w:szCs w:val="16"/>
+              </w:rPr>
+            </w:pPr>
+            <w:r>
+              <w:rPr>
+                <w:rFonts w:asciiTheme="minorHAnsi" w:hAnsiTheme="minorHAnsi" w:cstheme="minorHAnsi"/>
+                <w:sz w:val="16"/>
+                <w:szCs w:val="16"/>
+              </w:rPr>
+              <w:t>No reflection</w:t>
+            </w:r>
+          </w:p>
+        </w:tc>
+        <w:tc>
+          <w:tcPr>
+            <w:tcW w:w="1660" w:type="dxa"/>
+          </w:tcPr>
+          <w:p>
+            <w:pPr>
+              <w:contextualSpacing/>
+              <w:rPr>
+                <w:rFonts w:asciiTheme="minorHAnsi" w:hAnsiTheme="minorHAnsi" w:cstheme="minorHAnsi"/>
+                <w:sz w:val="16"/>
+                <w:szCs w:val="16"/>
+              </w:rPr>
+            </w:pPr>
+            <w:r>
+              <w:rPr>
+                <w:rFonts w:asciiTheme="minorHAnsi" w:hAnsiTheme="minorHAnsi" w:cstheme="minorHAnsi"/>
+                <w:sz w:val="16"/>
+                <w:szCs w:val="16"/>
+              </w:rPr>
+              <w:t>Very limited reflection</w:t>
+            </w:r>
+            <w:r>
+              <w:rPr>
+                <w:rFonts w:asciiTheme="minorHAnsi" w:hAnsiTheme="minorHAnsi" w:cstheme="minorHAnsi"/>
+                <w:sz w:val="16"/>
+                <w:szCs w:val="16"/>
+              </w:rPr>
+              <w:br/>
+            </w:r>
+            <w:r>
+              <w:rPr>
+                <w:rFonts w:asciiTheme="minorHAnsi" w:hAnsiTheme="minorHAnsi" w:cstheme="minorHAnsi"/>
+                <w:sz w:val="16"/>
+                <w:szCs w:val="16"/>
+              </w:rPr>
+              <w:br/>
+            </w:r>
+            <w:r>
+              <w:rPr>
+                <w:rFonts w:asciiTheme="minorHAnsi" w:hAnsiTheme="minorHAnsi" w:cstheme="minorHAnsi"/>
+                <w:sz w:val="16"/>
+                <w:szCs w:val="16"/>
+              </w:rPr>
+              <w:t>Very few areas considered and/or no depth of consideration.</w:t>
+            </w:r>
+          </w:p>
+        </w:tc>
+        <w:tc>
+          <w:tcPr>
+            <w:tcW w:w="1661" w:type="dxa"/>
+          </w:tcPr>
+          <w:p>
+            <w:pPr>
+              <w:contextualSpacing/>
+              <w:rPr>
+                <w:rFonts w:asciiTheme="minorHAnsi" w:hAnsiTheme="minorHAnsi" w:cstheme="minorHAnsi"/>
+                <w:sz w:val="16"/>
+                <w:szCs w:val="16"/>
+              </w:rPr>
+            </w:pPr>
+            <w:r>
+              <w:rPr>
+                <w:rFonts w:asciiTheme="minorHAnsi" w:hAnsiTheme="minorHAnsi" w:cstheme="minorHAnsi"/>
+                <w:sz w:val="16"/>
+                <w:szCs w:val="16"/>
+              </w:rPr>
+              <w:t>Generally broad analysis</w:t>
+            </w:r>
+          </w:p>
+          <w:p>
+            <w:pPr>
+              <w:contextualSpacing/>
+              <w:rPr>
+                <w:rFonts w:asciiTheme="minorHAnsi" w:hAnsiTheme="minorHAnsi" w:cstheme="minorHAnsi"/>
+                <w:sz w:val="16"/>
+                <w:szCs w:val="16"/>
+              </w:rPr>
+            </w:pPr>
+          </w:p>
+          <w:p>
+            <w:pPr>
+              <w:contextualSpacing/>
+              <w:rPr>
+                <w:rFonts w:asciiTheme="minorHAnsi" w:hAnsiTheme="minorHAnsi" w:cstheme="minorHAnsi"/>
+                <w:sz w:val="16"/>
+                <w:szCs w:val="16"/>
+              </w:rPr>
+            </w:pPr>
+            <w:r>
+              <w:rPr>
+                <w:rFonts w:asciiTheme="minorHAnsi" w:hAnsiTheme="minorHAnsi" w:cstheme="minorHAnsi"/>
+                <w:sz w:val="16"/>
+                <w:szCs w:val="16"/>
+              </w:rPr>
+              <w:t>limited reflection across areas of importance</w:t>
+            </w:r>
+            <w:r>
+              <w:rPr>
+                <w:rFonts w:asciiTheme="minorHAnsi" w:hAnsiTheme="minorHAnsi" w:cstheme="minorHAnsi"/>
+                <w:sz w:val="16"/>
+                <w:szCs w:val="16"/>
+              </w:rPr>
+              <w:br/>
+            </w:r>
+            <w:r>
+              <w:rPr>
+                <w:rFonts w:asciiTheme="minorHAnsi" w:hAnsiTheme="minorHAnsi" w:cstheme="minorHAnsi"/>
+                <w:sz w:val="16"/>
+                <w:szCs w:val="16"/>
+              </w:rPr>
+              <w:br/>
+            </w:r>
+            <w:r>
+              <w:rPr>
+                <w:rFonts w:asciiTheme="minorHAnsi" w:hAnsiTheme="minorHAnsi" w:cstheme="minorHAnsi"/>
+                <w:sz w:val="16"/>
+                <w:szCs w:val="16"/>
+              </w:rPr>
+              <w:t>Missing areas of true significance.</w:t>
+            </w:r>
+          </w:p>
+        </w:tc>
+        <w:tc>
+          <w:tcPr>
+            <w:tcW w:w="1660" w:type="dxa"/>
+          </w:tcPr>
+          <w:p>
+            <w:pPr>
+              <w:contextualSpacing/>
+              <w:rPr>
+                <w:rFonts w:asciiTheme="minorHAnsi" w:hAnsiTheme="minorHAnsi" w:cstheme="minorHAnsi"/>
+                <w:sz w:val="16"/>
+                <w:szCs w:val="16"/>
+              </w:rPr>
+            </w:pPr>
+            <w:r>
+              <w:rPr>
+                <w:rFonts w:asciiTheme="minorHAnsi" w:hAnsiTheme="minorHAnsi" w:cstheme="minorHAnsi"/>
+                <w:sz w:val="16"/>
+                <w:szCs w:val="16"/>
+              </w:rPr>
+              <w:t>Reasonably clear and insightful analysis</w:t>
+            </w:r>
+            <w:r>
+              <w:rPr>
+                <w:rFonts w:asciiTheme="minorHAnsi" w:hAnsiTheme="minorHAnsi" w:cstheme="minorHAnsi"/>
+                <w:sz w:val="16"/>
+                <w:szCs w:val="16"/>
+              </w:rPr>
+              <w:br/>
+            </w:r>
+            <w:r>
+              <w:rPr>
+                <w:rFonts w:asciiTheme="minorHAnsi" w:hAnsiTheme="minorHAnsi" w:cstheme="minorHAnsi"/>
+                <w:sz w:val="16"/>
+                <w:szCs w:val="16"/>
+              </w:rPr>
+              <w:br/>
+            </w:r>
+            <w:r>
+              <w:rPr>
+                <w:rFonts w:asciiTheme="minorHAnsi" w:hAnsiTheme="minorHAnsi" w:cstheme="minorHAnsi"/>
+                <w:sz w:val="16"/>
+                <w:szCs w:val="16"/>
+              </w:rPr>
+              <w:t>Reflection tends to be broad rather than narrow</w:t>
+            </w:r>
+            <w:r>
+              <w:rPr>
+                <w:rFonts w:asciiTheme="minorHAnsi" w:hAnsiTheme="minorHAnsi" w:cstheme="minorHAnsi"/>
+                <w:sz w:val="16"/>
+                <w:szCs w:val="16"/>
+              </w:rPr>
+              <w:t>.</w:t>
+            </w:r>
+          </w:p>
+          <w:p>
+            <w:pPr>
+              <w:contextualSpacing/>
+              <w:rPr>
+                <w:rFonts w:asciiTheme="minorHAnsi" w:hAnsiTheme="minorHAnsi" w:cstheme="minorHAnsi"/>
+                <w:sz w:val="16"/>
+                <w:szCs w:val="16"/>
+              </w:rPr>
+            </w:pPr>
+          </w:p>
+          <w:p>
+            <w:pPr>
+              <w:contextualSpacing/>
+              <w:rPr>
+                <w:rFonts w:asciiTheme="minorHAnsi" w:hAnsiTheme="minorHAnsi" w:cstheme="minorHAnsi"/>
+                <w:sz w:val="16"/>
+                <w:szCs w:val="16"/>
+              </w:rPr>
+            </w:pPr>
+            <w:r>
+              <w:rPr>
+                <w:rFonts w:asciiTheme="minorHAnsi" w:hAnsiTheme="minorHAnsi" w:cstheme="minorHAnsi"/>
+                <w:sz w:val="16"/>
+                <w:szCs w:val="16"/>
+              </w:rPr>
+              <w:t>some appropriate depth</w:t>
+            </w:r>
+          </w:p>
+        </w:tc>
+        <w:tc>
+          <w:tcPr>
+            <w:tcW w:w="1661" w:type="dxa"/>
+          </w:tcPr>
+          <w:p>
+            <w:pPr>
+              <w:contextualSpacing/>
+              <w:rPr>
+                <w:rFonts w:asciiTheme="minorHAnsi" w:hAnsiTheme="minorHAnsi" w:cstheme="minorHAnsi"/>
+                <w:sz w:val="16"/>
+                <w:szCs w:val="16"/>
+              </w:rPr>
+            </w:pPr>
+            <w:r>
+              <w:rPr>
+                <w:rFonts w:asciiTheme="minorHAnsi" w:hAnsiTheme="minorHAnsi" w:cstheme="minorHAnsi"/>
+                <w:sz w:val="16"/>
+                <w:szCs w:val="16"/>
+              </w:rPr>
+              <w:t>Clear and insightful analysis and reflections.</w:t>
+            </w:r>
+            <w:r>
+              <w:rPr>
+                <w:rFonts w:asciiTheme="minorHAnsi" w:hAnsiTheme="minorHAnsi" w:cstheme="minorHAnsi"/>
+                <w:sz w:val="16"/>
+                <w:szCs w:val="16"/>
+              </w:rPr>
+              <w:br/>
+            </w:r>
+            <w:r>
+              <w:rPr>
+                <w:rFonts w:asciiTheme="minorHAnsi" w:hAnsiTheme="minorHAnsi" w:cstheme="minorHAnsi"/>
+                <w:sz w:val="16"/>
+                <w:szCs w:val="16"/>
+              </w:rPr>
+              <w:br/>
+            </w:r>
+            <w:r>
+              <w:rPr>
+                <w:rFonts w:asciiTheme="minorHAnsi" w:hAnsiTheme="minorHAnsi" w:cstheme="minorHAnsi"/>
+                <w:sz w:val="16"/>
+                <w:szCs w:val="16"/>
+              </w:rPr>
+              <w:t>Reflection is narrow and deep rather than trying to address all issues.</w:t>
+            </w:r>
+            <w:bookmarkStart w:id="0" w:name="_GoBack"/>
+            <w:bookmarkEnd w:id="0"/>
+          </w:p>
+        </w:tc>
+        <w:tc>
+          <w:tcPr>
+            <w:tcW w:w="1660" w:type="dxa"/>
+          </w:tcPr>
+          <w:p>
+            <w:pPr>
+              <w:contextualSpacing/>
+              <w:rPr>
+                <w:rFonts w:asciiTheme="minorHAnsi" w:hAnsiTheme="minorHAnsi" w:cstheme="minorHAnsi"/>
+                <w:sz w:val="16"/>
+                <w:szCs w:val="16"/>
+              </w:rPr>
+            </w:pPr>
+            <w:r>
+              <w:rPr>
+                <w:rFonts w:asciiTheme="minorHAnsi" w:hAnsiTheme="minorHAnsi" w:cstheme="minorHAnsi"/>
+                <w:sz w:val="16"/>
+                <w:szCs w:val="16"/>
+              </w:rPr>
+              <w:t>Reflection is extremely insightful.</w:t>
+            </w:r>
+          </w:p>
+        </w:tc>
+        <w:tc>
+          <w:tcPr>
+            <w:tcW w:w="1945" w:type="dxa"/>
+          </w:tcPr>
+          <w:p>
+            <w:pPr>
+              <w:contextualSpacing/>
+              <w:rPr>
+                <w:rFonts w:asciiTheme="minorHAnsi" w:hAnsiTheme="minorHAnsi" w:cstheme="minorHAnsi"/>
+                <w:sz w:val="16"/>
+                <w:szCs w:val="16"/>
+              </w:rPr>
+            </w:pPr>
+            <w:r>
+              <w:rPr>
+                <w:rFonts w:asciiTheme="minorHAnsi" w:hAnsiTheme="minorHAnsi" w:cstheme="minorHAnsi"/>
+                <w:sz w:val="16"/>
+                <w:szCs w:val="16"/>
+              </w:rPr>
+              <w:t>Reflection is extremely insightful.</w:t>
+            </w:r>
+          </w:p>
+          <w:p>
+            <w:pPr>
+              <w:contextualSpacing/>
+              <w:rPr>
+                <w:rFonts w:asciiTheme="minorHAnsi" w:hAnsiTheme="minorHAnsi" w:cstheme="minorHAnsi"/>
+                <w:sz w:val="16"/>
+                <w:szCs w:val="16"/>
+              </w:rPr>
+            </w:pPr>
+          </w:p>
+          <w:p>
+            <w:pPr>
+              <w:contextualSpacing/>
+              <w:rPr>
+                <w:rFonts w:asciiTheme="minorHAnsi" w:hAnsiTheme="minorHAnsi" w:cstheme="minorHAnsi"/>
+                <w:sz w:val="16"/>
+                <w:szCs w:val="16"/>
+              </w:rPr>
+            </w:pPr>
+            <w:r>
+              <w:rPr>
+                <w:rFonts w:asciiTheme="minorHAnsi" w:hAnsiTheme="minorHAnsi" w:cstheme="minorHAnsi"/>
+                <w:sz w:val="16"/>
+                <w:szCs w:val="16"/>
+              </w:rPr>
+              <w:t>The reflection also critiques the role in industry.</w:t>
+            </w:r>
+          </w:p>
+        </w:tc>
+      </w:tr>
+      <w:tr>
+        <w:trPr>
+          <w:trHeight w:val="580"/>
+        </w:trPr>
+        <w:tc>
+          <w:tcPr>
+            <w:tcW w:w="998" w:type="dxa"/>
+            <w:vMerge/>
+            <w:vAlign w:val="center"/>
+          </w:tcPr>
+          <w:p>
+            <w:pPr>
+              <w:pBdr>
+                <w:top w:val="nil"/>
+                <w:left w:val="nil"/>
+                <w:bottom w:val="nil"/>
+                <w:right w:val="nil"/>
+                <w:between w:val="nil"/>
+              </w:pBdr>
+              <w:contextualSpacing/>
+              <w:rPr>
+                <w:rFonts w:asciiTheme="minorHAnsi" w:hAnsiTheme="minorHAnsi"/>
+                <w:sz w:val="13"/>
+                <w:szCs w:val="13"/>
+              </w:rPr>
+            </w:pPr>
+          </w:p>
+        </w:tc>
+        <w:tc>
+          <w:tcPr>
+            <w:tcW w:w="1275" w:type="dxa"/>
+            <w:vMerge/>
+          </w:tcPr>
+          <w:p>
+            <w:pPr>
+              <w:contextualSpacing/>
+              <w:rPr>
+                <w:rFonts w:asciiTheme="minorHAnsi" w:hAnsiTheme="minorHAnsi"/>
+                <w:sz w:val="13"/>
+                <w:szCs w:val="13"/>
+              </w:rPr>
+            </w:pPr>
+          </w:p>
+        </w:tc>
+        <w:tc>
+          <w:tcPr>
+            <w:tcW w:w="851" w:type="dxa"/>
+            <w:vAlign w:val="center"/>
+          </w:tcPr>
+          <w:p>
+            <w:pPr>
+              <w:contextualSpacing/>
+              <w:jc w:val="center"/>
+              <w:rPr>
+                <w:rFonts w:asciiTheme="minorHAnsi" w:hAnsiTheme="minorHAnsi"/>
+                <w:sz w:val="13"/>
+                <w:szCs w:val="13"/>
+              </w:rPr>
+            </w:pPr>
+            <w:r>
+              <w:rPr>
+                <w:rFonts w:asciiTheme="minorHAnsi" w:hAnsiTheme="minorHAnsi"/>
+                <w:bCs/>
+                <w:sz w:val="16"/>
+                <w:szCs w:val="16"/>
+              </w:rPr>
+              <w:t>Pitch Materials</w:t>
+            </w:r>
+          </w:p>
+        </w:tc>
+        <w:tc>
+          <w:tcPr>
+            <w:tcW w:w="709" w:type="dxa"/>
+            <w:vAlign w:val="center"/>
+          </w:tcPr>
+          <w:p>
+            <w:pPr>
+              <w:contextualSpacing/>
+              <w:jc w:val="center"/>
+              <w:rPr>
+                <w:rFonts w:asciiTheme="minorHAnsi" w:hAnsiTheme="minorHAnsi"/>
+                <w:sz w:val="13"/>
+                <w:szCs w:val="13"/>
+              </w:rPr>
+            </w:pPr>
+            <w:r>
+              <w:rPr>
+                <w:rFonts w:asciiTheme="minorHAnsi" w:hAnsiTheme="minorHAnsi"/>
+                <w:bCs/>
+                <w:sz w:val="16"/>
+                <w:szCs w:val="16"/>
+              </w:rPr>
+              <w:t>15%</w:t>
+            </w:r>
+          </w:p>
+        </w:tc>
+        <w:tc>
+          <w:tcPr>
+            <w:tcW w:w="1660" w:type="dxa"/>
+          </w:tcPr>
+          <w:p>
+            <w:pPr>
+              <w:contextualSpacing/>
+              <w:rPr>
+                <w:rFonts w:asciiTheme="minorHAnsi" w:hAnsiTheme="minorHAnsi"/>
+                <w:sz w:val="13"/>
+                <w:szCs w:val="13"/>
+              </w:rPr>
+            </w:pPr>
+            <w:r>
+              <w:rPr>
+                <w:rStyle w:val="normaltextrun"/>
+                <w:rFonts w:ascii="Calibri" w:hAnsi="Calibri" w:cs="Calibri"/>
+                <w:sz w:val="16"/>
+                <w:szCs w:val="16"/>
+              </w:rPr>
+              <w:t>There are no pitch materials, or they are of a very low level of quality.</w:t>
+            </w:r>
+            <w:r>
+              <w:rPr>
+                <w:rStyle w:val="eop"/>
+                <w:rFonts w:ascii="Calibri" w:hAnsi="Calibri" w:cs="Calibri"/>
+                <w:sz w:val="16"/>
+                <w:szCs w:val="16"/>
+              </w:rPr>
+              <w:t> </w:t>
+            </w:r>
+          </w:p>
+        </w:tc>
+        <w:tc>
+          <w:tcPr>
+            <w:tcW w:w="1660" w:type="dxa"/>
+          </w:tcPr>
+          <w:p>
+            <w:pPr>
+              <w:contextualSpacing/>
+              <w:rPr>
+                <w:rFonts w:asciiTheme="minorHAnsi" w:hAnsiTheme="minorHAnsi"/>
+                <w:sz w:val="13"/>
+                <w:szCs w:val="13"/>
+              </w:rPr>
+            </w:pPr>
+            <w:r>
+              <w:rPr>
+                <w:rStyle w:val="normaltextrun"/>
+                <w:rFonts w:ascii="Calibri" w:hAnsi="Calibri" w:cs="Calibri"/>
+                <w:sz w:val="16"/>
+                <w:szCs w:val="16"/>
+              </w:rPr>
+              <w:t>The pitch materials are of a low level of quality.</w:t>
+            </w:r>
+            <w:r>
+              <w:rPr>
+                <w:rStyle w:val="eop"/>
+                <w:rFonts w:ascii="Calibri" w:hAnsi="Calibri" w:cs="Calibri"/>
+                <w:sz w:val="16"/>
+                <w:szCs w:val="16"/>
+              </w:rPr>
+              <w:t> </w:t>
+            </w:r>
+          </w:p>
+        </w:tc>
+        <w:tc>
+          <w:tcPr>
+            <w:tcW w:w="1661" w:type="dxa"/>
+          </w:tcPr>
+          <w:p>
+            <w:pPr>
+              <w:contextualSpacing/>
+              <w:rPr>
+                <w:rFonts w:asciiTheme="minorHAnsi" w:hAnsiTheme="minorHAnsi"/>
+                <w:sz w:val="13"/>
+                <w:szCs w:val="13"/>
+              </w:rPr>
+            </w:pPr>
+            <w:r>
+              <w:rPr>
+                <w:rStyle w:val="normaltextrun"/>
+                <w:rFonts w:ascii="Calibri" w:hAnsi="Calibri" w:cs="Calibri"/>
+                <w:sz w:val="16"/>
+                <w:szCs w:val="16"/>
+              </w:rPr>
+              <w:t>The pitch materials are of an adequate quality but there are some flaws in the structure.</w:t>
+            </w:r>
+            <w:r>
+              <w:rPr>
+                <w:rStyle w:val="eop"/>
+                <w:rFonts w:ascii="Calibri" w:hAnsi="Calibri" w:cs="Calibri"/>
+                <w:sz w:val="16"/>
+                <w:szCs w:val="16"/>
+              </w:rPr>
+              <w:t> </w:t>
+            </w:r>
+          </w:p>
+        </w:tc>
+        <w:tc>
+          <w:tcPr>
+            <w:tcW w:w="1660" w:type="dxa"/>
+          </w:tcPr>
+          <w:p>
+            <w:pPr>
+              <w:contextualSpacing/>
+              <w:rPr>
+                <w:rFonts w:asciiTheme="minorHAnsi" w:hAnsiTheme="minorHAnsi"/>
+                <w:sz w:val="13"/>
+                <w:szCs w:val="13"/>
+              </w:rPr>
+            </w:pPr>
+            <w:r>
+              <w:rPr>
+                <w:rStyle w:val="normaltextrun"/>
+                <w:rFonts w:ascii="Calibri" w:hAnsi="Calibri" w:cs="Calibri"/>
+                <w:sz w:val="16"/>
+                <w:szCs w:val="16"/>
+              </w:rPr>
+              <w:t>The pitch materials are of a good quality but there are some flaws in the structure.</w:t>
+            </w:r>
+            <w:r>
+              <w:rPr>
+                <w:rStyle w:val="eop"/>
+                <w:rFonts w:ascii="Calibri" w:hAnsi="Calibri" w:cs="Calibri"/>
+                <w:sz w:val="16"/>
+                <w:szCs w:val="16"/>
+              </w:rPr>
+              <w:t> </w:t>
+            </w:r>
+          </w:p>
+        </w:tc>
+        <w:tc>
+          <w:tcPr>
+            <w:tcW w:w="1661" w:type="dxa"/>
+          </w:tcPr>
+          <w:p>
+            <w:pPr>
+              <w:contextualSpacing/>
+              <w:rPr>
+                <w:rFonts w:asciiTheme="minorHAnsi" w:hAnsiTheme="minorHAnsi"/>
+                <w:sz w:val="13"/>
+                <w:szCs w:val="13"/>
+              </w:rPr>
+            </w:pPr>
+            <w:r>
+              <w:rPr>
+                <w:rStyle w:val="normaltextrun"/>
+                <w:rFonts w:ascii="Calibri" w:hAnsi="Calibri" w:cs="Calibri"/>
+                <w:sz w:val="16"/>
+                <w:szCs w:val="16"/>
+              </w:rPr>
+              <w:t>The pitch materials are of a very good quality but there are some flaws in the structure.</w:t>
+            </w:r>
+            <w:r>
+              <w:rPr>
+                <w:rStyle w:val="eop"/>
+                <w:rFonts w:ascii="Calibri" w:hAnsi="Calibri" w:cs="Calibri"/>
+                <w:sz w:val="16"/>
+                <w:szCs w:val="16"/>
+              </w:rPr>
+              <w:t> </w:t>
+            </w:r>
+          </w:p>
+        </w:tc>
+        <w:tc>
+          <w:tcPr>
+            <w:tcW w:w="1660" w:type="dxa"/>
+          </w:tcPr>
+          <w:p>
+            <w:pPr>
+              <w:contextualSpacing/>
+              <w:rPr>
+                <w:rStyle w:val="eop"/>
+                <w:rFonts w:ascii="Calibri" w:hAnsi="Calibri" w:cs="Calibri"/>
+                <w:sz w:val="16"/>
+                <w:szCs w:val="16"/>
+              </w:rPr>
+            </w:pPr>
+            <w:r>
+              <w:rPr>
+                <w:rStyle w:val="normaltextrun"/>
+                <w:rFonts w:ascii="Calibri" w:hAnsi="Calibri" w:cs="Calibri"/>
+                <w:sz w:val="16"/>
+                <w:szCs w:val="16"/>
+              </w:rPr>
+              <w:t>The pitch materials are of a very good quality and the structure used enhances the overall concept. </w:t>
+            </w:r>
+            <w:r>
+              <w:rPr>
+                <w:rStyle w:val="eop"/>
+                <w:rFonts w:ascii="Calibri" w:hAnsi="Calibri" w:cs="Calibri"/>
+                <w:sz w:val="16"/>
+                <w:szCs w:val="16"/>
+              </w:rPr>
+              <w:t> </w:t>
+            </w:r>
+          </w:p>
+          <w:p>
+            <w:pPr>
+              <w:contextualSpacing/>
+              <w:rPr>
+                <w:rFonts w:asciiTheme="minorHAnsi" w:hAnsiTheme="minorHAnsi"/>
+                <w:sz w:val="13"/>
+                <w:szCs w:val="13"/>
+              </w:rPr>
+            </w:pPr>
+          </w:p>
+        </w:tc>
+        <w:tc>
+          <w:tcPr>
+            <w:tcW w:w="1945" w:type="dxa"/>
+          </w:tcPr>
+          <w:p>
+            <w:pPr>
+              <w:contextualSpacing/>
+              <w:rPr>
+                <w:rFonts w:asciiTheme="minorHAnsi" w:hAnsiTheme="minorHAnsi"/>
+                <w:sz w:val="13"/>
+                <w:szCs w:val="13"/>
+              </w:rPr>
+            </w:pPr>
+            <w:r>
+              <w:rPr>
+                <w:rStyle w:val="normaltextrun"/>
+                <w:rFonts w:ascii="Calibri" w:hAnsi="Calibri" w:cs="Calibri"/>
+                <w:sz w:val="16"/>
+                <w:szCs w:val="16"/>
+              </w:rPr>
+              <w:t>The pitch materials are excellent, approaching industry standard.</w:t>
+            </w:r>
+            <w:r>
+              <w:rPr>
+                <w:rStyle w:val="eop"/>
+                <w:rFonts w:ascii="Calibri" w:hAnsi="Calibri" w:cs="Calibri"/>
+                <w:sz w:val="16"/>
+                <w:szCs w:val="16"/>
+              </w:rPr>
+              <w:t> </w:t>
+            </w:r>
+          </w:p>
+        </w:tc>
+      </w:tr>
+      <w:tr>
+        <w:trPr>
+          <w:trHeight w:val="560"/>
+        </w:trPr>
+        <w:tc>
+          <w:tcPr>
+            <w:tcW w:w="998" w:type="dxa"/>
+            <w:vMerge/>
+            <w:vAlign w:val="center"/>
+          </w:tcPr>
+          <w:p>
+            <w:pPr>
+              <w:pBdr>
+                <w:top w:val="nil"/>
+                <w:left w:val="nil"/>
+                <w:bottom w:val="nil"/>
+                <w:right w:val="nil"/>
+                <w:between w:val="nil"/>
+              </w:pBdr>
+              <w:contextualSpacing/>
+              <w:rPr>
+                <w:rFonts w:asciiTheme="minorHAnsi" w:hAnsiTheme="minorHAnsi"/>
+                <w:sz w:val="13"/>
+                <w:szCs w:val="13"/>
+              </w:rPr>
+            </w:pPr>
+          </w:p>
+        </w:tc>
+        <w:tc>
+          <w:tcPr>
+            <w:tcW w:w="1275" w:type="dxa"/>
+            <w:vMerge/>
+          </w:tcPr>
+          <w:p>
+            <w:pPr>
+              <w:contextualSpacing/>
+              <w:rPr>
+                <w:rFonts w:asciiTheme="minorHAnsi" w:hAnsiTheme="minorHAnsi"/>
+                <w:sz w:val="13"/>
+                <w:szCs w:val="13"/>
+              </w:rPr>
+            </w:pPr>
+          </w:p>
+        </w:tc>
+        <w:tc>
+          <w:tcPr>
+            <w:tcW w:w="851" w:type="dxa"/>
+            <w:vAlign w:val="center"/>
+          </w:tcPr>
+          <w:p>
+            <w:pPr>
+              <w:contextualSpacing/>
+              <w:jc w:val="center"/>
+              <w:rPr>
+                <w:rFonts w:asciiTheme="minorHAnsi" w:hAnsiTheme="minorHAnsi"/>
+                <w:sz w:val="13"/>
+                <w:szCs w:val="13"/>
+              </w:rPr>
+            </w:pPr>
+            <w:r>
+              <w:rPr>
+                <w:rFonts w:asciiTheme="minorHAnsi" w:hAnsiTheme="minorHAnsi"/>
+                <w:bCs/>
+                <w:sz w:val="16"/>
+                <w:szCs w:val="16"/>
+              </w:rPr>
+              <w:t>Pitch Delivery</w:t>
+            </w:r>
+          </w:p>
+        </w:tc>
+        <w:tc>
+          <w:tcPr>
+            <w:tcW w:w="709" w:type="dxa"/>
+            <w:vAlign w:val="center"/>
+          </w:tcPr>
+          <w:p>
+            <w:pPr>
+              <w:contextualSpacing/>
+              <w:jc w:val="center"/>
+              <w:rPr>
+                <w:rFonts w:asciiTheme="minorHAnsi" w:hAnsiTheme="minorHAnsi"/>
+                <w:sz w:val="13"/>
+                <w:szCs w:val="13"/>
+              </w:rPr>
+            </w:pPr>
+            <w:r>
+              <w:rPr>
+                <w:rFonts w:asciiTheme="minorHAnsi" w:hAnsiTheme="minorHAnsi"/>
+                <w:bCs/>
+                <w:sz w:val="16"/>
+                <w:szCs w:val="16"/>
+              </w:rPr>
+              <w:t>15%</w:t>
+            </w:r>
+          </w:p>
+        </w:tc>
+        <w:tc>
+          <w:tcPr>
+            <w:tcW w:w="1660" w:type="dxa"/>
+          </w:tcPr>
+          <w:p>
+            <w:pPr>
+              <w:contextualSpacing/>
+              <w:rPr>
+                <w:rFonts w:asciiTheme="minorHAnsi" w:hAnsiTheme="minorHAnsi"/>
+                <w:sz w:val="13"/>
+                <w:szCs w:val="13"/>
+              </w:rPr>
+            </w:pPr>
+            <w:r>
+              <w:rPr>
+                <w:rStyle w:val="normaltextrun"/>
+                <w:rFonts w:ascii="Calibri" w:hAnsi="Calibri" w:cs="Calibri"/>
+                <w:sz w:val="16"/>
+                <w:szCs w:val="16"/>
+              </w:rPr>
+              <w:t>The delivery of the pitch is stilted or non-existent.</w:t>
+            </w:r>
+            <w:r>
+              <w:rPr>
+                <w:rStyle w:val="eop"/>
+                <w:rFonts w:ascii="Calibri" w:hAnsi="Calibri" w:cs="Calibri"/>
+                <w:sz w:val="16"/>
+                <w:szCs w:val="16"/>
+              </w:rPr>
+              <w:t> </w:t>
+            </w:r>
+          </w:p>
+        </w:tc>
+        <w:tc>
+          <w:tcPr>
+            <w:tcW w:w="1660" w:type="dxa"/>
+          </w:tcPr>
+          <w:p>
+            <w:pPr>
+              <w:contextualSpacing/>
+              <w:rPr>
+                <w:rFonts w:asciiTheme="minorHAnsi" w:hAnsiTheme="minorHAnsi"/>
+                <w:sz w:val="13"/>
+                <w:szCs w:val="13"/>
+              </w:rPr>
+            </w:pPr>
+            <w:r>
+              <w:rPr>
+                <w:rStyle w:val="normaltextrun"/>
+                <w:rFonts w:ascii="Calibri" w:hAnsi="Calibri" w:cs="Calibri"/>
+                <w:sz w:val="16"/>
+                <w:szCs w:val="16"/>
+              </w:rPr>
+              <w:t>The delivery of the pitch is very poor.</w:t>
+            </w:r>
+            <w:r>
+              <w:rPr>
+                <w:rStyle w:val="eop"/>
+                <w:rFonts w:ascii="Calibri" w:hAnsi="Calibri" w:cs="Calibri"/>
+                <w:sz w:val="16"/>
+                <w:szCs w:val="16"/>
+              </w:rPr>
+              <w:t> </w:t>
+            </w:r>
+          </w:p>
+        </w:tc>
+        <w:tc>
+          <w:tcPr>
+            <w:tcW w:w="1661" w:type="dxa"/>
+          </w:tcPr>
+          <w:p>
+            <w:pPr>
+              <w:contextualSpacing/>
+              <w:rPr>
+                <w:rFonts w:asciiTheme="minorHAnsi" w:hAnsiTheme="minorHAnsi"/>
+                <w:sz w:val="13"/>
+                <w:szCs w:val="13"/>
+              </w:rPr>
+            </w:pPr>
+            <w:r>
+              <w:rPr>
+                <w:rStyle w:val="normaltextrun"/>
+                <w:rFonts w:ascii="Calibri" w:hAnsi="Calibri" w:cs="Calibri"/>
+                <w:sz w:val="16"/>
+                <w:szCs w:val="16"/>
+              </w:rPr>
+              <w:t>The delivery of the pitch is poor.</w:t>
+            </w:r>
+            <w:r>
+              <w:rPr>
+                <w:rStyle w:val="eop"/>
+                <w:rFonts w:ascii="Calibri" w:hAnsi="Calibri" w:cs="Calibri"/>
+                <w:sz w:val="16"/>
+                <w:szCs w:val="16"/>
+              </w:rPr>
+              <w:t> </w:t>
+            </w:r>
+          </w:p>
+        </w:tc>
+        <w:tc>
+          <w:tcPr>
+            <w:tcW w:w="1660" w:type="dxa"/>
+          </w:tcPr>
+          <w:p>
+            <w:pPr>
+              <w:contextualSpacing/>
+              <w:rPr>
+                <w:rFonts w:asciiTheme="minorHAnsi" w:hAnsiTheme="minorHAnsi"/>
+                <w:sz w:val="13"/>
+                <w:szCs w:val="13"/>
+              </w:rPr>
+            </w:pPr>
+            <w:r>
+              <w:rPr>
+                <w:rStyle w:val="normaltextrun"/>
+                <w:rFonts w:ascii="Calibri" w:hAnsi="Calibri" w:cs="Calibri"/>
+                <w:sz w:val="16"/>
+                <w:szCs w:val="16"/>
+              </w:rPr>
+              <w:t>The delivery of the pitch is adequate.</w:t>
+            </w:r>
+            <w:r>
+              <w:rPr>
+                <w:rStyle w:val="eop"/>
+                <w:rFonts w:ascii="Calibri" w:hAnsi="Calibri" w:cs="Calibri"/>
+                <w:sz w:val="16"/>
+                <w:szCs w:val="16"/>
+              </w:rPr>
+              <w:t> </w:t>
+            </w:r>
+          </w:p>
+        </w:tc>
+        <w:tc>
+          <w:tcPr>
+            <w:tcW w:w="1661" w:type="dxa"/>
+          </w:tcPr>
+          <w:p>
+            <w:pPr>
+              <w:contextualSpacing/>
+              <w:rPr>
+                <w:rFonts w:asciiTheme="minorHAnsi" w:hAnsiTheme="minorHAnsi"/>
+                <w:sz w:val="13"/>
+                <w:szCs w:val="13"/>
+              </w:rPr>
+            </w:pPr>
+            <w:r>
+              <w:rPr>
+                <w:rStyle w:val="normaltextrun"/>
+                <w:rFonts w:ascii="Calibri" w:hAnsi="Calibri" w:cs="Calibri"/>
+                <w:sz w:val="16"/>
+                <w:szCs w:val="16"/>
+              </w:rPr>
+              <w:t>The delivery of the pitch is good.  If there are multiple speakers, they link well.</w:t>
+            </w:r>
+            <w:r>
+              <w:rPr>
+                <w:rStyle w:val="eop"/>
+                <w:rFonts w:ascii="Calibri" w:hAnsi="Calibri" w:cs="Calibri"/>
+                <w:sz w:val="16"/>
+                <w:szCs w:val="16"/>
+              </w:rPr>
+              <w:t> </w:t>
+            </w:r>
+          </w:p>
+        </w:tc>
+        <w:tc>
+          <w:tcPr>
+            <w:tcW w:w="1660" w:type="dxa"/>
+          </w:tcPr>
+          <w:p>
+            <w:pPr>
+              <w:contextualSpacing/>
+              <w:rPr>
+                <w:rStyle w:val="eop"/>
+                <w:rFonts w:ascii="Calibri" w:hAnsi="Calibri" w:cs="Calibri"/>
+                <w:sz w:val="16"/>
+                <w:szCs w:val="16"/>
+              </w:rPr>
+            </w:pPr>
+            <w:r>
+              <w:rPr>
+                <w:rStyle w:val="normaltextrun"/>
+                <w:rFonts w:ascii="Calibri" w:hAnsi="Calibri" w:cs="Calibri"/>
+                <w:sz w:val="16"/>
+                <w:szCs w:val="16"/>
+              </w:rPr>
+              <w:t>The delivery of the pitch is approaching industry standard, and the approach taken enhances the overall concept. If there are multiple speakers, they support one another. </w:t>
+            </w:r>
+            <w:r>
+              <w:rPr>
+                <w:rStyle w:val="eop"/>
+                <w:rFonts w:ascii="Calibri" w:hAnsi="Calibri" w:cs="Calibri"/>
+                <w:sz w:val="16"/>
+                <w:szCs w:val="16"/>
+              </w:rPr>
+              <w:t> </w:t>
+            </w:r>
+          </w:p>
+          <w:p>
+            <w:pPr>
+              <w:contextualSpacing/>
+              <w:rPr>
+                <w:rFonts w:asciiTheme="minorHAnsi" w:hAnsiTheme="minorHAnsi"/>
+                <w:sz w:val="13"/>
+                <w:szCs w:val="13"/>
+              </w:rPr>
+            </w:pPr>
+          </w:p>
+        </w:tc>
+        <w:tc>
+          <w:tcPr>
+            <w:tcW w:w="1945" w:type="dxa"/>
+          </w:tcPr>
+          <w:p>
+            <w:pPr>
+              <w:pStyle w:val="paragraph"/>
+              <w:spacing w:before="0" w:beforeAutospacing="0" w:after="0" w:afterAutospacing="0"/>
+              <w:textAlignment w:val="baseline"/>
+              <w:rPr>
+                <w:rFonts w:ascii="Arial" w:hAnsi="Arial" w:cs="Arial"/>
+                <w:sz w:val="18"/>
+                <w:szCs w:val="18"/>
+              </w:rPr>
+            </w:pPr>
+            <w:r>
+              <w:rPr>
+                <w:rStyle w:val="normaltextrun"/>
+                <w:rFonts w:ascii="Calibri" w:hAnsi="Calibri" w:cs="Calibri"/>
+                <w:sz w:val="16"/>
+                <w:szCs w:val="16"/>
+              </w:rPr>
+              <w:lastRenderedPageBreak/>
+              <w:t>The delivery of the pitch is industry standard, and the approach taken emphatically sells the concept. Multiple speakers enhance the overall effect. </w:t>
+            </w:r>
+            <w:r>
+              <w:rPr>
+                <w:rStyle w:val="eop"/>
+                <w:rFonts w:ascii="Calibri" w:hAnsi="Calibri" w:cs="Calibri"/>
+                <w:sz w:val="16"/>
+                <w:szCs w:val="16"/>
+              </w:rPr>
+              <w:t> </w:t>
+            </w:r>
+          </w:p>
+          <w:p>
+            <w:pPr>
+              <w:contextualSpacing/>
+              <w:rPr>
+                <w:rFonts w:asciiTheme="minorHAnsi" w:hAnsiTheme="minorHAnsi"/>
+                <w:sz w:val="13"/>
+                <w:szCs w:val="13"/>
+              </w:rPr>
+            </w:pPr>
+            <w:r>
+              <w:rPr>
+                <w:rStyle w:val="eop"/>
+                <w:rFonts w:ascii="Calibri" w:hAnsi="Calibri" w:cs="Calibri"/>
+                <w:sz w:val="16"/>
+                <w:szCs w:val="16"/>
+              </w:rPr>
+              <w:t> </w:t>
+            </w:r>
+          </w:p>
+        </w:tc>
+      </w:tr>
+      <w:tr>
+        <w:trPr>
+          <w:trHeight w:val="560"/>
+        </w:trPr>
+        <w:tc>
+          <w:tcPr>
+            <w:tcW w:w="998" w:type="dxa"/>
+            <w:vMerge/>
+            <w:vAlign w:val="center"/>
+          </w:tcPr>
+          <w:p>
+            <w:pPr>
+              <w:pBdr>
+                <w:top w:val="nil"/>
+                <w:left w:val="nil"/>
+                <w:bottom w:val="nil"/>
+                <w:right w:val="nil"/>
+                <w:between w:val="nil"/>
+              </w:pBdr>
+              <w:contextualSpacing/>
+              <w:rPr>
+                <w:rFonts w:asciiTheme="minorHAnsi" w:hAnsiTheme="minorHAnsi"/>
+                <w:sz w:val="13"/>
+                <w:szCs w:val="13"/>
+              </w:rPr>
+            </w:pPr>
+          </w:p>
+        </w:tc>
+        <w:tc>
+          <w:tcPr>
+            <w:tcW w:w="1275" w:type="dxa"/>
+            <w:vMerge/>
+          </w:tcPr>
+          <w:p>
+            <w:pPr>
+              <w:contextualSpacing/>
+              <w:rPr>
+                <w:rFonts w:asciiTheme="minorHAnsi" w:hAnsiTheme="minorHAnsi"/>
+                <w:sz w:val="13"/>
+                <w:szCs w:val="13"/>
+              </w:rPr>
+            </w:pPr>
+          </w:p>
+        </w:tc>
+        <w:tc>
+          <w:tcPr>
+            <w:tcW w:w="851" w:type="dxa"/>
+            <w:vAlign w:val="center"/>
+          </w:tcPr>
+          <w:p>
+            <w:pPr>
+              <w:contextualSpacing/>
+              <w:jc w:val="center"/>
+              <w:rPr>
+                <w:rFonts w:asciiTheme="minorHAnsi" w:hAnsiTheme="minorHAnsi"/>
+                <w:sz w:val="13"/>
+                <w:szCs w:val="13"/>
+              </w:rPr>
+            </w:pPr>
+            <w:r>
+              <w:rPr>
+                <w:rFonts w:asciiTheme="minorHAnsi" w:hAnsiTheme="minorHAnsi"/>
+                <w:bCs/>
+                <w:sz w:val="16"/>
+                <w:szCs w:val="16"/>
+              </w:rPr>
+              <w:t>Q&amp;A</w:t>
+            </w:r>
+          </w:p>
+        </w:tc>
+        <w:tc>
+          <w:tcPr>
+            <w:tcW w:w="709" w:type="dxa"/>
+            <w:vAlign w:val="center"/>
+          </w:tcPr>
+          <w:p>
+            <w:pPr>
+              <w:contextualSpacing/>
+              <w:jc w:val="center"/>
+              <w:rPr>
+                <w:rFonts w:asciiTheme="minorHAnsi" w:hAnsiTheme="minorHAnsi"/>
+                <w:sz w:val="13"/>
+                <w:szCs w:val="13"/>
+              </w:rPr>
+            </w:pPr>
+            <w:r>
+              <w:rPr>
+                <w:rFonts w:asciiTheme="minorHAnsi" w:hAnsiTheme="minorHAnsi"/>
+                <w:bCs/>
+                <w:sz w:val="16"/>
+                <w:szCs w:val="16"/>
+              </w:rPr>
+              <w:t>10%</w:t>
+            </w:r>
+          </w:p>
+        </w:tc>
+        <w:tc>
+          <w:tcPr>
+            <w:tcW w:w="1660" w:type="dxa"/>
+          </w:tcPr>
+          <w:p>
+            <w:pPr>
+              <w:contextualSpacing/>
+              <w:rPr>
+                <w:rFonts w:asciiTheme="minorHAnsi" w:hAnsiTheme="minorHAnsi"/>
+                <w:sz w:val="13"/>
+                <w:szCs w:val="13"/>
+              </w:rPr>
+            </w:pPr>
+            <w:r>
+              <w:rPr>
+                <w:rStyle w:val="normaltextrun"/>
+                <w:rFonts w:ascii="Calibri" w:hAnsi="Calibri" w:cs="Calibri"/>
+                <w:sz w:val="16"/>
+                <w:szCs w:val="16"/>
+              </w:rPr>
+              <w:t>There were no answers to the questions.</w:t>
+            </w:r>
+            <w:r>
+              <w:rPr>
+                <w:rStyle w:val="eop"/>
+                <w:rFonts w:ascii="Calibri" w:hAnsi="Calibri" w:cs="Calibri"/>
+                <w:sz w:val="16"/>
+                <w:szCs w:val="16"/>
+              </w:rPr>
+              <w:t> </w:t>
+            </w:r>
+          </w:p>
+        </w:tc>
+        <w:tc>
+          <w:tcPr>
+            <w:tcW w:w="1660" w:type="dxa"/>
+          </w:tcPr>
+          <w:p>
+            <w:pPr>
+              <w:contextualSpacing/>
+              <w:rPr>
+                <w:rFonts w:asciiTheme="minorHAnsi" w:hAnsiTheme="minorHAnsi"/>
+                <w:sz w:val="13"/>
+                <w:szCs w:val="13"/>
+              </w:rPr>
+            </w:pPr>
+            <w:r>
+              <w:rPr>
+                <w:rStyle w:val="normaltextrun"/>
+                <w:rFonts w:ascii="Calibri" w:hAnsi="Calibri" w:cs="Calibri"/>
+                <w:sz w:val="16"/>
+                <w:szCs w:val="16"/>
+              </w:rPr>
+              <w:t>The answers to the questions were very poor and there was no engagement from the whole team.</w:t>
+            </w:r>
+            <w:r>
+              <w:rPr>
+                <w:rStyle w:val="eop"/>
+                <w:rFonts w:ascii="Calibri" w:hAnsi="Calibri" w:cs="Calibri"/>
+                <w:sz w:val="16"/>
+                <w:szCs w:val="16"/>
+              </w:rPr>
+              <w:t> </w:t>
+            </w:r>
+          </w:p>
+        </w:tc>
+        <w:tc>
+          <w:tcPr>
+            <w:tcW w:w="1661" w:type="dxa"/>
+          </w:tcPr>
+          <w:p>
+            <w:pPr>
+              <w:contextualSpacing/>
+              <w:rPr>
+                <w:rFonts w:asciiTheme="minorHAnsi" w:hAnsiTheme="minorHAnsi"/>
+                <w:sz w:val="13"/>
+                <w:szCs w:val="13"/>
+              </w:rPr>
+            </w:pPr>
+            <w:r>
+              <w:rPr>
+                <w:rStyle w:val="normaltextrun"/>
+                <w:rFonts w:ascii="Calibri" w:hAnsi="Calibri" w:cs="Calibri"/>
+                <w:sz w:val="16"/>
+                <w:szCs w:val="16"/>
+              </w:rPr>
+              <w:t>The answers to the questions were poor and there was a lack engagement from the whole team.</w:t>
+            </w:r>
+            <w:r>
+              <w:rPr>
+                <w:rStyle w:val="eop"/>
+                <w:rFonts w:ascii="Calibri" w:hAnsi="Calibri" w:cs="Calibri"/>
+                <w:sz w:val="16"/>
+                <w:szCs w:val="16"/>
+              </w:rPr>
+              <w:t> </w:t>
+            </w:r>
+          </w:p>
+        </w:tc>
+        <w:tc>
+          <w:tcPr>
+            <w:tcW w:w="1660" w:type="dxa"/>
+          </w:tcPr>
+          <w:p>
+            <w:pPr>
+              <w:contextualSpacing/>
+              <w:rPr>
+                <w:rFonts w:asciiTheme="minorHAnsi" w:hAnsiTheme="minorHAnsi"/>
+                <w:sz w:val="13"/>
+                <w:szCs w:val="13"/>
+              </w:rPr>
+            </w:pPr>
+            <w:r>
+              <w:rPr>
+                <w:rStyle w:val="normaltextrun"/>
+                <w:rFonts w:ascii="Calibri" w:hAnsi="Calibri" w:cs="Calibri"/>
+                <w:sz w:val="16"/>
+                <w:szCs w:val="16"/>
+              </w:rPr>
+              <w:t>The answers to the questions were adequate and there was some engagement from the whole team.</w:t>
+            </w:r>
+            <w:r>
+              <w:rPr>
+                <w:rStyle w:val="eop"/>
+                <w:rFonts w:ascii="Calibri" w:hAnsi="Calibri" w:cs="Calibri"/>
+                <w:sz w:val="16"/>
+                <w:szCs w:val="16"/>
+              </w:rPr>
+              <w:t> </w:t>
+            </w:r>
+          </w:p>
+        </w:tc>
+        <w:tc>
+          <w:tcPr>
+            <w:tcW w:w="1661" w:type="dxa"/>
+          </w:tcPr>
+          <w:p>
+            <w:pPr>
+              <w:pStyle w:val="paragraph"/>
+              <w:spacing w:before="0" w:beforeAutospacing="0" w:after="0" w:afterAutospacing="0"/>
+              <w:textAlignment w:val="baseline"/>
+              <w:rPr>
+                <w:rFonts w:ascii="Arial" w:hAnsi="Arial" w:cs="Arial"/>
+                <w:sz w:val="18"/>
+                <w:szCs w:val="18"/>
+              </w:rPr>
+            </w:pPr>
+            <w:r>
+              <w:rPr>
+                <w:rStyle w:val="normaltextrun"/>
+                <w:rFonts w:ascii="Calibri" w:hAnsi="Calibri" w:cs="Calibri"/>
+                <w:sz w:val="16"/>
+                <w:szCs w:val="16"/>
+              </w:rPr>
+              <w:t>The answers to the questions were good, answers were prepared and there was engagement from the whole team. </w:t>
+            </w:r>
+            <w:r>
+              <w:rPr>
+                <w:rStyle w:val="eop"/>
+                <w:rFonts w:ascii="Calibri" w:hAnsi="Calibri" w:cs="Calibri"/>
+                <w:sz w:val="16"/>
+                <w:szCs w:val="16"/>
+              </w:rPr>
+              <w:t> </w:t>
+            </w:r>
+          </w:p>
+          <w:p>
+            <w:pPr>
+              <w:contextualSpacing/>
+              <w:rPr>
+                <w:rFonts w:asciiTheme="minorHAnsi" w:hAnsiTheme="minorHAnsi"/>
+                <w:sz w:val="13"/>
+                <w:szCs w:val="13"/>
+              </w:rPr>
+            </w:pPr>
+            <w:r>
+              <w:rPr>
+                <w:rStyle w:val="eop"/>
+                <w:rFonts w:ascii="Calibri" w:hAnsi="Calibri" w:cs="Calibri"/>
+                <w:sz w:val="16"/>
+                <w:szCs w:val="16"/>
+              </w:rPr>
+              <w:t> </w:t>
+            </w:r>
+          </w:p>
+        </w:tc>
+        <w:tc>
+          <w:tcPr>
+            <w:tcW w:w="1660" w:type="dxa"/>
+          </w:tcPr>
+          <w:p>
+            <w:pPr>
+              <w:contextualSpacing/>
+              <w:rPr>
+                <w:rStyle w:val="eop"/>
+                <w:rFonts w:ascii="Calibri" w:hAnsi="Calibri" w:cs="Calibri"/>
+                <w:sz w:val="16"/>
+                <w:szCs w:val="16"/>
+              </w:rPr>
+            </w:pPr>
+            <w:r>
+              <w:rPr>
+                <w:rStyle w:val="normaltextrun"/>
+                <w:rFonts w:ascii="Calibri" w:hAnsi="Calibri" w:cs="Calibri"/>
+                <w:sz w:val="16"/>
+                <w:szCs w:val="16"/>
+              </w:rPr>
+              <w:t>The questions were received as opportunities to enhance the concept, answers were prepared and there was engagement from the whole team. </w:t>
+            </w:r>
+            <w:r>
+              <w:rPr>
+                <w:rStyle w:val="eop"/>
+                <w:rFonts w:ascii="Calibri" w:hAnsi="Calibri" w:cs="Calibri"/>
+                <w:sz w:val="16"/>
+                <w:szCs w:val="16"/>
+              </w:rPr>
+              <w:t> </w:t>
+            </w:r>
+          </w:p>
+          <w:p>
+            <w:pPr>
+              <w:contextualSpacing/>
+              <w:rPr>
+                <w:rFonts w:asciiTheme="minorHAnsi" w:hAnsiTheme="minorHAnsi"/>
+                <w:sz w:val="13"/>
+                <w:szCs w:val="13"/>
+              </w:rPr>
+            </w:pPr>
           </w:p>
         </w:tc>
         <w:tc>
@@ -6286,8 +9136,13 @@
       <w:pStyle w:val="Footer"/>
       <w:jc w:val="right"/>
     </w:pPr>
+    <w:proofErr w:type="spellStart"/>
     <w:r>
-      <w:t>cont…</w:t>
+      <w:t>cont</w:t>
+    </w:r>
+    <w:proofErr w:type="spellEnd"/>
+    <w:r>
+      <w:t>…</w:t>
     </w:r>
   </w:p>
 </w:ftr>
@@ -11931,7 +14786,7 @@
 </file>
 
 <file path=customXml/itemProps1.xml><?xml version="1.0" encoding="utf-8"?>
-<ds:datastoreItem xmlns:ds="http://schemas.openxmlformats.org/officeDocument/2006/customXml" ds:itemID="{719F3ED0-0957-964D-89E6-5DCDDDCF584D}">
+<ds:datastoreItem xmlns:ds="http://schemas.openxmlformats.org/officeDocument/2006/customXml" ds:itemID="{5FE767EA-F43E-448E-A777-173F196A67F5}">
   <ds:schemaRefs>
     <ds:schemaRef ds:uri="http://schemas.openxmlformats.org/officeDocument/2006/bibliography"/>
   </ds:schemaRefs>

</xml_diff>